<commit_message>
Update ASP.NET Deployment Guide.docx
</commit_message>
<xml_diff>
--- a/MigrationDocs/ASP.NET Deployment Guide.docx
+++ b/MigrationDocs/ASP.NET Deployment Guide.docx
@@ -1,6 +1,6 @@
 
 <file path=word/document.xml><?xml version="1.0" encoding="utf-8"?>
-<w:document xmlns:wpc="http://schemas.microsoft.com/office/word/2010/wordprocessingCanvas" xmlns:cx="http://schemas.microsoft.com/office/drawing/2014/chartex" xmlns:cx1="http://schemas.microsoft.com/office/drawing/2015/9/8/chartex" xmlns:cx2="http://schemas.microsoft.com/office/drawing/2015/10/21/chartex" xmlns:cx3="http://schemas.microsoft.com/office/drawing/2016/5/9/chartex" xmlns:cx4="http://schemas.microsoft.com/office/drawing/2016/5/10/chartex" xmlns:cx5="http://schemas.microsoft.com/office/drawing/2016/5/11/chartex" xmlns:cx6="http://schemas.microsoft.com/office/drawing/2016/5/12/chartex" xmlns:cx7="http://schemas.microsoft.com/office/drawing/2016/5/13/chartex" xmlns:cx8="http://schemas.microsoft.com/office/drawing/2016/5/14/chartex" xmlns:mc="http://schemas.openxmlformats.org/markup-compatibility/2006" xmlns:aink="http://schemas.microsoft.com/office/drawing/2016/ink" xmlns:am3d="http://schemas.microsoft.com/office/drawing/2017/model3d" xmlns:o="urn:schemas-microsoft-com:office:office" xmlns:r="http://schemas.openxmlformats.org/officeDocument/2006/relationships" xmlns:m="http://schemas.openxmlformats.org/officeDocument/2006/math" xmlns:v="urn:schemas-microsoft-com:vml" xmlns:wp14="http://schemas.microsoft.com/office/word/2010/wordprocessingDrawing" xmlns:wp="http://schemas.openxmlformats.org/drawingml/2006/wordprocessingDrawing" xmlns:w10="urn:schemas-microsoft-com:office:word" xmlns:w="http://schemas.openxmlformats.org/wordprocessingml/2006/main" xmlns:w14="http://schemas.microsoft.com/office/word/2010/wordml" xmlns:w15="http://schemas.microsoft.com/office/word/2012/wordml" xmlns:w16cex="http://schemas.microsoft.com/office/word/2018/wordml/cex" xmlns:w16cid="http://schemas.microsoft.com/office/word/2016/wordml/cid" xmlns:w16="http://schemas.microsoft.com/office/word/2018/wordml" xmlns:w16se="http://schemas.microsoft.com/office/word/2015/wordml/symex" xmlns:wpg="http://schemas.microsoft.com/office/word/2010/wordprocessingGroup" xmlns:wpi="http://schemas.microsoft.com/office/word/2010/wordprocessingInk" xmlns:wne="http://schemas.microsoft.com/office/word/2006/wordml" xmlns:wps="http://schemas.microsoft.com/office/word/2010/wordprocessingShape" xmlns:a="http://schemas.openxmlformats.org/drawingml/2006/main" xmlns:pic="http://schemas.openxmlformats.org/drawingml/2006/picture" xmlns:a14="http://schemas.microsoft.com/office/drawing/2010/main" mc:Ignorable="w14 w15 w16se w16cid w16 w16cex wp14">
+<w:document xmlns:wpc="http://schemas.microsoft.com/office/word/2010/wordprocessingCanvas" xmlns:cx="http://schemas.microsoft.com/office/drawing/2014/chartex" xmlns:cx1="http://schemas.microsoft.com/office/drawing/2015/9/8/chartex" xmlns:cx2="http://schemas.microsoft.com/office/drawing/2015/10/21/chartex" xmlns:cx3="http://schemas.microsoft.com/office/drawing/2016/5/9/chartex" xmlns:cx4="http://schemas.microsoft.com/office/drawing/2016/5/10/chartex" xmlns:cx5="http://schemas.microsoft.com/office/drawing/2016/5/11/chartex" xmlns:cx6="http://schemas.microsoft.com/office/drawing/2016/5/12/chartex" xmlns:cx7="http://schemas.microsoft.com/office/drawing/2016/5/13/chartex" xmlns:cx8="http://schemas.microsoft.com/office/drawing/2016/5/14/chartex" xmlns:mc="http://schemas.openxmlformats.org/markup-compatibility/2006" xmlns:aink="http://schemas.microsoft.com/office/drawing/2016/ink" xmlns:am3d="http://schemas.microsoft.com/office/drawing/2017/model3d" xmlns:o="urn:schemas-microsoft-com:office:office" xmlns:oel="http://schemas.microsoft.com/office/2019/extlst" xmlns:r="http://schemas.openxmlformats.org/officeDocument/2006/relationships" xmlns:m="http://schemas.openxmlformats.org/officeDocument/2006/math" xmlns:v="urn:schemas-microsoft-com:vml" xmlns:wp14="http://schemas.microsoft.com/office/word/2010/wordprocessingDrawing" xmlns:wp="http://schemas.openxmlformats.org/drawingml/2006/wordprocessingDrawing" xmlns:w10="urn:schemas-microsoft-com:office:word" xmlns:w="http://schemas.openxmlformats.org/wordprocessingml/2006/main" xmlns:w14="http://schemas.microsoft.com/office/word/2010/wordml" xmlns:w15="http://schemas.microsoft.com/office/word/2012/wordml" xmlns:w16cex="http://schemas.microsoft.com/office/word/2018/wordml/cex" xmlns:w16cid="http://schemas.microsoft.com/office/word/2016/wordml/cid" xmlns:w16="http://schemas.microsoft.com/office/word/2018/wordml" xmlns:w16sdtdh="http://schemas.microsoft.com/office/word/2020/wordml/sdtdatahash" xmlns:w16se="http://schemas.microsoft.com/office/word/2015/wordml/symex" xmlns:wpg="http://schemas.microsoft.com/office/word/2010/wordprocessingGroup" xmlns:wpi="http://schemas.microsoft.com/office/word/2010/wordprocessingInk" xmlns:wne="http://schemas.microsoft.com/office/word/2006/wordml" xmlns:wps="http://schemas.microsoft.com/office/word/2010/wordprocessingShape" mc:Ignorable="w14 w15 w16se w16cid w16 w16cex w16sdtdh wp14">
   <w:body>
     <w:p>
       <w:pPr>
@@ -171,7 +171,7 @@
     </w:p>
     <w:p>
       <w:pPr>
-        <w:pStyle w:val="Heading1"/>
+        <w:pStyle w:val="Ttulo1"/>
         <w:rPr>
           <w:rFonts w:cstheme="majorHAnsi"/>
           <w:b/>
@@ -224,7 +224,7 @@
     <w:p/>
     <w:p>
       <w:pPr>
-        <w:pStyle w:val="Heading1"/>
+        <w:pStyle w:val="Ttulo1"/>
         <w:rPr>
           <w:rFonts w:cstheme="majorHAnsi"/>
           <w:b/>
@@ -242,10 +242,10 @@
     </w:p>
     <w:p>
       <w:pPr>
-        <w:pStyle w:val="ListParagraph"/>
+        <w:pStyle w:val="PargrafodaLista"/>
         <w:numPr>
           <w:ilvl w:val="0"/>
-          <w:numId w:val="8"/>
+          <w:numId w:val="9"/>
         </w:numPr>
       </w:pPr>
       <w:r>
@@ -257,10 +257,10 @@
     </w:p>
     <w:p>
       <w:pPr>
-        <w:pStyle w:val="ListParagraph"/>
+        <w:pStyle w:val="PargrafodaLista"/>
         <w:numPr>
           <w:ilvl w:val="0"/>
-          <w:numId w:val="8"/>
+          <w:numId w:val="9"/>
         </w:numPr>
       </w:pPr>
       <w:r>
@@ -311,7 +311,7 @@
           <w:noProof/>
         </w:rPr>
         <w:drawing>
-          <wp:inline distT="0" distB="0" distL="0" distR="0" wp14:anchorId="675EBB38" wp14:editId="6FE07235">
+          <wp:inline distT="0" distB="0" distL="0" distR="0" wp14:anchorId="675EBB38" wp14:editId="6A463EE5">
             <wp:extent cx="5943600" cy="3079750"/>
             <wp:effectExtent l="0" t="0" r="0" b="6350"/>
             <wp:docPr id="1" name="Picture 1" descr="A screenshot of a social media post&#10;&#10;Description automatically generated"/>
@@ -444,7 +444,7 @@
           <w:noProof/>
         </w:rPr>
         <w:drawing>
-          <wp:inline distT="0" distB="0" distL="0" distR="0" wp14:anchorId="6D2A2C2C" wp14:editId="19A92019">
+          <wp:inline distT="0" distB="0" distL="0" distR="0" wp14:anchorId="6D2A2C2C" wp14:editId="132414FF">
             <wp:extent cx="5943600" cy="3080385"/>
             <wp:effectExtent l="0" t="0" r="0" b="5715"/>
             <wp:docPr id="4" name="Picture 4" descr="A screenshot of a computer&#10;&#10;Description automatically generated"/>
@@ -576,7 +576,7 @@
           <w:noProof/>
         </w:rPr>
         <w:drawing>
-          <wp:inline distT="0" distB="0" distL="0" distR="0" wp14:anchorId="168E904D" wp14:editId="48BCCD68">
+          <wp:inline distT="0" distB="0" distL="0" distR="0" wp14:anchorId="168E904D" wp14:editId="5C21AE2E">
             <wp:extent cx="5943600" cy="3092450"/>
             <wp:effectExtent l="0" t="0" r="0" b="0"/>
             <wp:docPr id="5" name="Picture 5" descr="A screenshot of a computer&#10;&#10;Description automatically generated"/>
@@ -625,7 +625,7 @@
           <w:noProof/>
         </w:rPr>
         <w:drawing>
-          <wp:inline distT="0" distB="0" distL="0" distR="0" wp14:anchorId="1ACF3CA9" wp14:editId="6B0A9B61">
+          <wp:inline distT="0" distB="0" distL="0" distR="0" wp14:anchorId="1ACF3CA9" wp14:editId="0C816C3A">
             <wp:extent cx="5943600" cy="3117850"/>
             <wp:effectExtent l="0" t="0" r="0" b="6350"/>
             <wp:docPr id="2" name="Picture 2" descr="A screenshot of a computer screen&#10;&#10;Description automatically generated"/>
@@ -702,7 +702,7 @@
           <w:noProof/>
         </w:rPr>
         <w:drawing>
-          <wp:inline distT="0" distB="0" distL="0" distR="0" wp14:anchorId="120EFBF5" wp14:editId="348A3C4B">
+          <wp:inline distT="0" distB="0" distL="0" distR="0" wp14:anchorId="120EFBF5" wp14:editId="1DBD9171">
             <wp:extent cx="5943600" cy="3077210"/>
             <wp:effectExtent l="0" t="0" r="0" b="8890"/>
             <wp:docPr id="20" name="Picture 20" descr="A screenshot of a computer screen&#10;&#10;Description automatically generated"/>
@@ -808,7 +808,7 @@
           <w:noProof/>
         </w:rPr>
         <w:drawing>
-          <wp:inline distT="0" distB="0" distL="0" distR="0" wp14:anchorId="4077107B" wp14:editId="4DAD778B">
+          <wp:inline distT="0" distB="0" distL="0" distR="0" wp14:anchorId="4077107B" wp14:editId="2EB2D5B7">
             <wp:extent cx="5943600" cy="3060700"/>
             <wp:effectExtent l="0" t="0" r="0" b="6350"/>
             <wp:docPr id="8" name="Picture 8" descr="A screenshot of a computer screen&#10;&#10;Description automatically generated"/>
@@ -877,41 +877,36 @@
     </w:p>
     <w:p>
       <w:r>
-        <w:rPr/>
         <w:t>You can keep the generated web app name or change it to another unique name. The web app name is used as part of the default URL for your app (&lt;</w:t>
       </w:r>
-      <w:r>
-        <w:rPr/>
+      <w:proofErr w:type="spellStart"/>
+      <w:r>
         <w:t>app_name</w:t>
       </w:r>
-      <w:r>
-        <w:rPr/>
+      <w:proofErr w:type="spellEnd"/>
+      <w:proofErr w:type="gramStart"/>
+      <w:r>
         <w:t>&gt;.azurewebsite</w:t>
       </w:r>
       <w:r>
-        <w:rPr/>
         <w:t>s</w:t>
       </w:r>
       <w:r>
-        <w:rPr/>
         <w:t>.net</w:t>
       </w:r>
-      <w:r>
-        <w:rPr/>
+      <w:proofErr w:type="gramEnd"/>
+      <w:r>
         <w:t>, where &lt;</w:t>
       </w:r>
       <w:proofErr w:type="spellStart"/>
       <w:r>
-        <w:rPr/>
         <w:t>app_name</w:t>
       </w:r>
       <w:proofErr w:type="spellEnd"/>
       <w:r>
-        <w:rPr/>
         <w:t>&gt; is your web app name</w:t>
       </w:r>
       <w:r>
-        <w:rPr/>
         <w:t>).</w:t>
       </w:r>
     </w:p>
@@ -921,7 +916,7 @@
           <w:noProof/>
         </w:rPr>
         <w:drawing>
-          <wp:inline distT="0" distB="0" distL="0" distR="0" wp14:anchorId="623E3390" wp14:editId="7F3AFB4A">
+          <wp:inline distT="0" distB="0" distL="0" distR="0" wp14:anchorId="623E3390" wp14:editId="752F328A">
             <wp:extent cx="5943600" cy="3035300"/>
             <wp:effectExtent l="0" t="0" r="0" b="0"/>
             <wp:docPr id="9" name="Picture 9" descr="A screenshot of a cell phone screen with text&#10;&#10;Description automatically generated"/>
@@ -1199,10 +1194,10 @@
     </w:p>
     <w:p>
       <w:pPr>
-        <w:pStyle w:val="ListParagraph"/>
+        <w:pStyle w:val="PargrafodaLista"/>
         <w:numPr>
           <w:ilvl w:val="0"/>
-          <w:numId w:val="10"/>
+          <w:numId w:val="11"/>
         </w:numPr>
       </w:pPr>
       <w:r>
@@ -1211,10 +1206,10 @@
     </w:p>
     <w:p>
       <w:pPr>
-        <w:pStyle w:val="ListParagraph"/>
+        <w:pStyle w:val="PargrafodaLista"/>
         <w:numPr>
           <w:ilvl w:val="0"/>
-          <w:numId w:val="10"/>
+          <w:numId w:val="11"/>
         </w:numPr>
       </w:pPr>
       <w:r>
@@ -1223,10 +1218,10 @@
     </w:p>
     <w:p>
       <w:pPr>
-        <w:pStyle w:val="ListParagraph"/>
+        <w:pStyle w:val="PargrafodaLista"/>
         <w:numPr>
           <w:ilvl w:val="0"/>
-          <w:numId w:val="10"/>
+          <w:numId w:val="11"/>
         </w:numPr>
       </w:pPr>
       <w:r>
@@ -1235,10 +1230,10 @@
     </w:p>
     <w:p>
       <w:pPr>
-        <w:pStyle w:val="ListParagraph"/>
+        <w:pStyle w:val="PargrafodaLista"/>
         <w:numPr>
           <w:ilvl w:val="0"/>
-          <w:numId w:val="10"/>
+          <w:numId w:val="11"/>
         </w:numPr>
       </w:pPr>
       <w:r>
@@ -1292,8 +1287,6 @@
       </w:r>
       <w:r>
         <w:tab/>
-      </w:r>
-      <w:r>
         <w:t>(</w:t>
       </w:r>
       <w:r>
@@ -1328,8 +1321,6 @@
       </w:r>
       <w:r>
         <w:tab/>
-      </w:r>
-      <w:r>
         <w:t>(Azure regions)</w:t>
       </w:r>
     </w:p>
@@ -1364,8 +1355,6 @@
       </w:r>
       <w:r>
         <w:tab/>
-      </w:r>
-      <w:r>
         <w:t>(Pricing tiers)</w:t>
       </w:r>
     </w:p>
@@ -1563,7 +1552,15 @@
       </w:r>
       <w:proofErr w:type="gramEnd"/>
       <w:r>
-        <w:t>. You can change the server name, but for this tutorial, keep the generated value.</w:t>
+        <w:t xml:space="preserve">. You can change the </w:t>
+      </w:r>
+      <w:proofErr w:type="gramStart"/>
+      <w:r>
+        <w:t>server</w:t>
+      </w:r>
+      <w:proofErr w:type="gramEnd"/>
+      <w:r>
+        <w:t xml:space="preserve"> name, but for this tutorial, keep the generated value.</w:t>
       </w:r>
     </w:p>
     <w:p>
@@ -1576,7 +1573,7 @@
       <w:r>
         <w:t xml:space="preserve">see </w:t>
       </w:r>
-      <w:hyperlink w:history="1" r:id="rId22">
+      <w:hyperlink r:id="rId22" w:history="1">
         <w:r>
           <w:rPr>
             <w:rStyle w:val="Hyperlink"/>
@@ -1819,10 +1816,10 @@
     </w:p>
     <w:p>
       <w:pPr>
-        <w:pStyle w:val="ListParagraph"/>
+        <w:pStyle w:val="PargrafodaLista"/>
         <w:numPr>
           <w:ilvl w:val="0"/>
-          <w:numId w:val="11"/>
+          <w:numId w:val="12"/>
         </w:numPr>
         <w:rPr>
           <w:rFonts w:cstheme="minorHAnsi"/>
@@ -1851,88 +1848,66 @@
     </w:p>
     <w:p>
       <w:pPr>
-        <w:pStyle w:val="ListParagraph"/>
+        <w:pStyle w:val="PargrafodaLista"/>
         <w:numPr>
           <w:ilvl w:val="0"/>
-          <w:numId w:val="11"/>
+          <w:numId w:val="12"/>
         </w:numPr>
-        <w:rPr>
-          <w:rFonts w:cs="Calibri" w:cstheme="minorAscii"/>
-        </w:rPr>
-      </w:pPr>
-      <w:r>
-        <w:rPr>
-          <w:rFonts w:cs="Calibri" w:cstheme="minorAscii"/>
-        </w:rPr>
+      </w:pPr>
+      <w:r>
         <w:t xml:space="preserve">In </w:t>
       </w:r>
       <w:r>
         <w:rPr>
-          <w:rFonts w:cs="Calibri" w:cstheme="minorAscii"/>
-          <w:b w:val="1"/>
-          <w:bCs w:val="1"/>
+          <w:b/>
+          <w:bCs/>
         </w:rPr>
         <w:t>Connection string name</w:t>
       </w:r>
       <w:r>
-        <w:rPr>
-          <w:rFonts w:cs="Calibri" w:cstheme="minorAscii"/>
-        </w:rPr>
         <w:t xml:space="preserve">, type </w:t>
       </w:r>
       <w:proofErr w:type="spellStart"/>
       <w:r>
         <w:rPr>
-          <w:rFonts w:cs="Calibri" w:cstheme="minorAscii"/>
-          <w:b w:val="1"/>
-          <w:bCs w:val="1"/>
-          <w:i w:val="1"/>
-          <w:iCs w:val="1"/>
+          <w:b/>
+          <w:bCs/>
+          <w:i/>
+          <w:iCs/>
         </w:rPr>
         <w:t>SchoolContext</w:t>
       </w:r>
       <w:proofErr w:type="spellEnd"/>
       <w:r>
-        <w:rPr>
-          <w:rFonts w:cs="Calibri" w:cstheme="minorAscii"/>
-        </w:rPr>
         <w:t>. This name must match the connection string that is referenced in</w:t>
       </w:r>
       <w:r>
-        <w:rPr>
-          <w:rFonts w:cs="Calibri" w:cstheme="minorAscii"/>
-        </w:rPr>
         <w:t xml:space="preserve"> the</w:t>
       </w:r>
       <w:r>
-        <w:rPr>
-          <w:rFonts w:cs="Calibri" w:cstheme="minorAscii"/>
-        </w:rPr>
         <w:t xml:space="preserve"> </w:t>
       </w:r>
-      <w:r>
-        <w:rPr>
-          <w:rFonts w:cs="Calibri" w:cstheme="minorAscii"/>
-          <w:b w:val="1"/>
-          <w:bCs w:val="1"/>
-          <w:i w:val="1"/>
-          <w:iCs w:val="1"/>
+      <w:proofErr w:type="spellStart"/>
+      <w:r>
+        <w:rPr>
+          <w:b/>
+          <w:bCs/>
+          <w:i/>
+          <w:iCs/>
         </w:rPr>
         <w:t>Web.config</w:t>
       </w:r>
-      <w:r>
-        <w:rPr>
-          <w:rFonts w:cs="Calibri" w:cstheme="minorAscii"/>
-        </w:rPr>
+      <w:proofErr w:type="spellEnd"/>
+      <w:r>
         <w:t xml:space="preserve"> file.</w:t>
       </w:r>
     </w:p>
     <w:p>
       <w:pPr>
-        <w:pStyle w:val="ListParagraph"/>
+        <w:pStyle w:val="PargrafodaLista"/>
         <w:numPr>
           <w:ilvl w:val="0"/>
-          <w:numId w:val="11"/>
+          <w:numId w:val="12"/>
         </w:numPr>
         <w:rPr>
           <w:rFonts w:cstheme="minorHAnsi"/>
@@ -2123,7 +2098,7 @@
           <w:noProof/>
         </w:rPr>
         <w:drawing>
-          <wp:inline distT="0" distB="0" distL="0" distR="0" wp14:anchorId="6CAE72B5" wp14:editId="35977E85">
+          <wp:inline distT="0" distB="0" distL="0" distR="0" wp14:anchorId="6CAE72B5" wp14:editId="65C5ED58">
             <wp:extent cx="5943600" cy="3074035"/>
             <wp:effectExtent l="0" t="0" r="0" b="0"/>
             <wp:docPr id="18" name="Picture 18" descr="A screenshot of a computer screen&#10;&#10;Description automatically generated"/>
@@ -2189,7 +2164,7 @@
           <w:noProof/>
         </w:rPr>
         <w:drawing>
-          <wp:inline distT="0" distB="0" distL="0" distR="0" wp14:anchorId="45E1DE77" wp14:editId="64677676">
+          <wp:inline distT="0" distB="0" distL="0" distR="0" wp14:anchorId="45E1DE77" wp14:editId="119A4140">
             <wp:extent cx="5943600" cy="3067050"/>
             <wp:effectExtent l="0" t="0" r="0" b="0"/>
             <wp:docPr id="10" name="Picture 10" descr="A screenshot of a social media post&#10;&#10;Description automatically generated"/>
@@ -2266,6 +2241,7 @@
       <w:r>
         <w:t xml:space="preserve"> </w:t>
       </w:r>
+      <w:proofErr w:type="gramStart"/>
       <w:r>
         <w:rPr>
           <w:b/>
@@ -2280,6 +2256,7 @@
         </w:rPr>
         <w:t>s</w:t>
       </w:r>
+      <w:proofErr w:type="gramEnd"/>
       <w:r>
         <w:t xml:space="preserve"> </w:t>
       </w:r>
@@ -2292,24 +2269,27 @@
     </w:p>
     <w:p>
       <w:r>
+        <w:rPr>
+          <w:noProof/>
+        </w:rPr>
         <w:drawing>
-          <wp:inline wp14:editId="1C22ED7D" wp14:anchorId="0A167E3F">
+          <wp:inline distT="0" distB="0" distL="0" distR="0" wp14:anchorId="0A167E3F" wp14:editId="1C22ED7D">
             <wp:extent cx="5943600" cy="3086100"/>
             <wp:effectExtent l="0" t="0" r="0" b="0"/>
-            <wp:docPr id="711054799" name="Picture 7" descr="A screenshot of a computer&#10;&#10;Description automatically generated" title=""/>
+            <wp:docPr id="711054799" name="Picture 7" descr="A screenshot of a computer&#10;&#10;Description automatically generated"/>
             <wp:cNvGraphicFramePr>
-              <a:graphicFrameLocks noChangeAspect="1"/>
+              <a:graphicFrameLocks xmlns:a="http://schemas.openxmlformats.org/drawingml/2006/main" noChangeAspect="1"/>
             </wp:cNvGraphicFramePr>
-            <a:graphic>
+            <a:graphic xmlns:a="http://schemas.openxmlformats.org/drawingml/2006/main">
               <a:graphicData uri="http://schemas.openxmlformats.org/drawingml/2006/picture">
-                <pic:pic>
+                <pic:pic xmlns:pic="http://schemas.openxmlformats.org/drawingml/2006/picture">
                   <pic:nvPicPr>
                     <pic:cNvPr id="0" name="Picture 7"/>
                     <pic:cNvPicPr/>
                   </pic:nvPicPr>
                   <pic:blipFill>
-                    <a:blip r:embed="Ra6859cd71864481c">
-                      <a:extLst xmlns:a="http://schemas.openxmlformats.org/drawingml/2006/main">
+                    <a:blip r:embed="rId29">
+                      <a:extLst>
                         <a:ext uri="{28A0092B-C50C-407E-A947-70E740481C1C}">
                           <a14:useLocalDpi xmlns:a14="http://schemas.microsoft.com/office/drawing/2010/main" val="0"/>
                         </a:ext>
@@ -2320,7 +2300,7 @@
                     </a:stretch>
                   </pic:blipFill>
                   <pic:spPr>
-                    <a:xfrm rot="0" flipH="0" flipV="0">
+                    <a:xfrm>
                       <a:off x="0" y="0"/>
                       <a:ext cx="5943600" cy="3086100"/>
                     </a:xfrm>
@@ -2335,96 +2315,85 @@
         </w:drawing>
       </w:r>
       <w:r>
-        <w:rPr/>
         <w:t>Congratulations! Your data driven ASP.NET app is running live in Azure App Service.</w:t>
       </w:r>
     </w:p>
-    <w:p w14:noSpellErr="1"/>
+    <w:p/>
     <w:p>
       <w:pPr>
         <w:spacing w:line="257" w:lineRule="auto"/>
       </w:pPr>
       <w:r>
         <w:rPr>
-          <w:rFonts w:ascii="Calibri Light" w:hAnsi="Calibri Light" w:eastAsia="Calibri Light" w:cs="Calibri Light"/>
-          <w:b w:val="1"/>
-          <w:bCs w:val="1"/>
-          <w:noProof w:val="0"/>
-          <w:color w:val="4472C4" w:themeColor="accent1" w:themeTint="FF" w:themeShade="FF"/>
+          <w:rFonts w:ascii="Calibri Light" w:eastAsia="Calibri Light" w:hAnsi="Calibri Light" w:cs="Calibri Light"/>
+          <w:b/>
+          <w:bCs/>
+          <w:color w:val="4472C4" w:themeColor="accent1"/>
           <w:sz w:val="28"/>
           <w:szCs w:val="28"/>
-          <w:lang w:val="en-US"/>
         </w:rPr>
         <w:t>Next Steps:</w:t>
       </w:r>
     </w:p>
     <w:p>
       <w:pPr>
-        <w:pStyle w:val="ListParagraph"/>
+        <w:pStyle w:val="PargrafodaLista"/>
         <w:numPr>
           <w:ilvl w:val="0"/>
-          <w:numId w:val="12"/>
+          <w:numId w:val="1"/>
         </w:numPr>
         <w:spacing w:line="257" w:lineRule="auto"/>
         <w:rPr>
-          <w:rFonts w:ascii="Calibri" w:hAnsi="Calibri" w:eastAsia="Calibri" w:cs="Calibri" w:asciiTheme="minorAscii" w:hAnsiTheme="minorAscii" w:eastAsiaTheme="minorAscii" w:cstheme="minorAscii"/>
+          <w:rFonts w:eastAsiaTheme="minorEastAsia"/>
           <w:color w:val="0563C1"/>
           <w:sz w:val="24"/>
           <w:szCs w:val="24"/>
         </w:rPr>
       </w:pPr>
-      <w:hyperlink r:id="R011e04c3265c4abd">
+      <w:hyperlink r:id="rId30">
         <w:r>
           <w:rPr>
             <w:rStyle w:val="Hyperlink"/>
-            <w:rFonts w:ascii="Calibri" w:hAnsi="Calibri" w:eastAsia="Calibri" w:cs="Calibri"/>
-            <w:noProof w:val="0"/>
+            <w:rFonts w:ascii="Calibri" w:eastAsia="Calibri" w:hAnsi="Calibri" w:cs="Calibri"/>
             <w:color w:val="0563C1"/>
             <w:sz w:val="24"/>
             <w:szCs w:val="24"/>
-            <w:u w:val="single"/>
-            <w:lang w:val="en-US"/>
           </w:rPr>
           <w:t>https://docs.microsoft.com/en-us/azure/app-service/overview-security</w:t>
         </w:r>
       </w:hyperlink>
       <w:r>
         <w:rPr>
-          <w:rFonts w:ascii="Calibri" w:hAnsi="Calibri" w:eastAsia="Calibri" w:cs="Calibri"/>
-          <w:noProof w:val="0"/>
+          <w:rFonts w:ascii="Calibri" w:eastAsia="Calibri" w:hAnsi="Calibri" w:cs="Calibri"/>
           <w:sz w:val="24"/>
           <w:szCs w:val="24"/>
-          <w:lang w:val="en-US"/>
         </w:rPr>
         <w:t xml:space="preserve"> </w:t>
       </w:r>
     </w:p>
     <w:p>
       <w:pPr>
-        <w:pStyle w:val="ListParagraph"/>
+        <w:pStyle w:val="PargrafodaLista"/>
         <w:numPr>
           <w:ilvl w:val="0"/>
-          <w:numId w:val="12"/>
+          <w:numId w:val="1"/>
         </w:numPr>
         <w:spacing w:line="257" w:lineRule="auto"/>
         <w:rPr>
-          <w:rFonts w:ascii="Calibri" w:hAnsi="Calibri" w:eastAsia="Calibri" w:cs="Calibri" w:asciiTheme="minorAscii" w:hAnsiTheme="minorAscii" w:eastAsiaTheme="minorAscii" w:cstheme="minorAscii"/>
+          <w:rFonts w:eastAsiaTheme="minorEastAsia"/>
           <w:color w:val="0563C1"/>
           <w:sz w:val="24"/>
           <w:szCs w:val="24"/>
         </w:rPr>
       </w:pPr>
-      <w:hyperlink r:id="Rd55ab03c480e495c">
+      <w:hyperlink r:id="rId31">
         <w:r>
           <w:rPr>
             <w:rStyle w:val="Hyperlink"/>
-            <w:rFonts w:ascii="Calibri" w:hAnsi="Calibri" w:eastAsia="Calibri" w:cs="Calibri"/>
-            <w:noProof w:val="0"/>
+            <w:rFonts w:ascii="Calibri" w:eastAsia="Calibri" w:hAnsi="Calibri" w:cs="Calibri"/>
             <w:color w:val="0563C1"/>
             <w:sz w:val="24"/>
             <w:szCs w:val="24"/>
-            <w:u w:val="single"/>
-            <w:lang w:val="en-US"/>
           </w:rPr>
           <w:t>Buy and configure an SSL certificate for Azure App Service</w:t>
         </w:r>
@@ -2432,45 +2401,34 @@
     </w:p>
     <w:p>
       <w:pPr>
-        <w:pStyle w:val="ListParagraph"/>
+        <w:pStyle w:val="PargrafodaLista"/>
         <w:numPr>
           <w:ilvl w:val="0"/>
-          <w:numId w:val="12"/>
+          <w:numId w:val="1"/>
         </w:numPr>
         <w:spacing w:line="257" w:lineRule="auto"/>
         <w:rPr>
-          <w:rFonts w:ascii="Calibri" w:hAnsi="Calibri" w:eastAsia="Calibri" w:cs="Calibri" w:asciiTheme="minorAscii" w:hAnsiTheme="minorAscii" w:eastAsiaTheme="minorAscii" w:cstheme="minorAscii"/>
+          <w:rFonts w:eastAsiaTheme="minorEastAsia"/>
           <w:color w:val="0563C1"/>
           <w:sz w:val="24"/>
           <w:szCs w:val="24"/>
         </w:rPr>
       </w:pPr>
-      <w:hyperlink r:id="R29b1287528af4a42">
+      <w:hyperlink r:id="rId32">
         <w:r>
           <w:rPr>
             <w:rStyle w:val="Hyperlink"/>
-            <w:rFonts w:ascii="Calibri" w:hAnsi="Calibri" w:eastAsia="Calibri" w:cs="Calibri"/>
-            <w:noProof w:val="0"/>
+            <w:rFonts w:ascii="Calibri" w:eastAsia="Calibri" w:hAnsi="Calibri" w:cs="Calibri"/>
             <w:color w:val="0563C1"/>
             <w:sz w:val="24"/>
             <w:szCs w:val="24"/>
-            <w:u w:val="single"/>
-            <w:lang w:val="en-US"/>
           </w:rPr>
           <w:t>Buy a custom domain name for Azure App Service</w:t>
         </w:r>
       </w:hyperlink>
     </w:p>
-    <w:p>
-      <w:pPr>
-        <w:pStyle w:val="Normal"/>
-      </w:pPr>
-    </w:p>
-    <w:p>
-      <w:pPr>
-        <w:pStyle w:val="Normal"/>
-      </w:pPr>
-    </w:p>
+    <w:p/>
+    <w:p/>
     <w:p>
       <w:pPr>
         <w:jc w:val="center"/>
@@ -2480,9 +2438,9 @@
       </w:r>
     </w:p>
     <w:sectPr>
-      <w:headerReference w:type="default" r:id="rId30"/>
-      <w:footerReference w:type="default" r:id="rId31"/>
-      <w:pgSz w:w="12240" w:h="15840" w:orient="portrait"/>
+      <w:headerReference w:type="default" r:id="rId33"/>
+      <w:footerReference w:type="default" r:id="rId34"/>
+      <w:pgSz w:w="12240" w:h="15840"/>
       <w:pgMar w:top="1440" w:right="1440" w:bottom="1440" w:left="1440" w:header="720" w:footer="720" w:gutter="0"/>
       <w:cols w:space="720"/>
       <w:docGrid w:linePitch="360"/>
@@ -2492,7 +2450,7 @@
 </file>
 
 <file path=word/endnotes.xml><?xml version="1.0" encoding="utf-8"?>
-<w:endnotes xmlns:wpc="http://schemas.microsoft.com/office/word/2010/wordprocessingCanvas" xmlns:cx="http://schemas.microsoft.com/office/drawing/2014/chartex" xmlns:cx1="http://schemas.microsoft.com/office/drawing/2015/9/8/chartex" xmlns:cx2="http://schemas.microsoft.com/office/drawing/2015/10/21/chartex" xmlns:cx3="http://schemas.microsoft.com/office/drawing/2016/5/9/chartex" xmlns:cx4="http://schemas.microsoft.com/office/drawing/2016/5/10/chartex" xmlns:cx5="http://schemas.microsoft.com/office/drawing/2016/5/11/chartex" xmlns:cx6="http://schemas.microsoft.com/office/drawing/2016/5/12/chartex" xmlns:cx7="http://schemas.microsoft.com/office/drawing/2016/5/13/chartex" xmlns:cx8="http://schemas.microsoft.com/office/drawing/2016/5/14/chartex" xmlns:mc="http://schemas.openxmlformats.org/markup-compatibility/2006" xmlns:aink="http://schemas.microsoft.com/office/drawing/2016/ink" xmlns:am3d="http://schemas.microsoft.com/office/drawing/2017/model3d" xmlns:o="urn:schemas-microsoft-com:office:office" xmlns:r="http://schemas.openxmlformats.org/officeDocument/2006/relationships" xmlns:m="http://schemas.openxmlformats.org/officeDocument/2006/math" xmlns:v="urn:schemas-microsoft-com:vml" xmlns:wp14="http://schemas.microsoft.com/office/word/2010/wordprocessingDrawing" xmlns:wp="http://schemas.openxmlformats.org/drawingml/2006/wordprocessingDrawing" xmlns:w10="urn:schemas-microsoft-com:office:word" xmlns:w="http://schemas.openxmlformats.org/wordprocessingml/2006/main" xmlns:w14="http://schemas.microsoft.com/office/word/2010/wordml" xmlns:w15="http://schemas.microsoft.com/office/word/2012/wordml" xmlns:w16cex="http://schemas.microsoft.com/office/word/2018/wordml/cex" xmlns:w16cid="http://schemas.microsoft.com/office/word/2016/wordml/cid" xmlns:w16="http://schemas.microsoft.com/office/word/2018/wordml" xmlns:w16se="http://schemas.microsoft.com/office/word/2015/wordml/symex" xmlns:wpg="http://schemas.microsoft.com/office/word/2010/wordprocessingGroup" xmlns:wpi="http://schemas.microsoft.com/office/word/2010/wordprocessingInk" xmlns:wne="http://schemas.microsoft.com/office/word/2006/wordml" xmlns:wps="http://schemas.microsoft.com/office/word/2010/wordprocessingShape" mc:Ignorable="w14 w15 w16se w16cid w16 w16cex wp14">
+<w:endnotes xmlns:wpc="http://schemas.microsoft.com/office/word/2010/wordprocessingCanvas" xmlns:cx="http://schemas.microsoft.com/office/drawing/2014/chartex" xmlns:cx1="http://schemas.microsoft.com/office/drawing/2015/9/8/chartex" xmlns:cx2="http://schemas.microsoft.com/office/drawing/2015/10/21/chartex" xmlns:cx3="http://schemas.microsoft.com/office/drawing/2016/5/9/chartex" xmlns:cx4="http://schemas.microsoft.com/office/drawing/2016/5/10/chartex" xmlns:cx5="http://schemas.microsoft.com/office/drawing/2016/5/11/chartex" xmlns:cx6="http://schemas.microsoft.com/office/drawing/2016/5/12/chartex" xmlns:cx7="http://schemas.microsoft.com/office/drawing/2016/5/13/chartex" xmlns:cx8="http://schemas.microsoft.com/office/drawing/2016/5/14/chartex" xmlns:mc="http://schemas.openxmlformats.org/markup-compatibility/2006" xmlns:aink="http://schemas.microsoft.com/office/drawing/2016/ink" xmlns:am3d="http://schemas.microsoft.com/office/drawing/2017/model3d" xmlns:o="urn:schemas-microsoft-com:office:office" xmlns:oel="http://schemas.microsoft.com/office/2019/extlst" xmlns:r="http://schemas.openxmlformats.org/officeDocument/2006/relationships" xmlns:m="http://schemas.openxmlformats.org/officeDocument/2006/math" xmlns:v="urn:schemas-microsoft-com:vml" xmlns:wp14="http://schemas.microsoft.com/office/word/2010/wordprocessingDrawing" xmlns:wp="http://schemas.openxmlformats.org/drawingml/2006/wordprocessingDrawing" xmlns:w10="urn:schemas-microsoft-com:office:word" xmlns:w="http://schemas.openxmlformats.org/wordprocessingml/2006/main" xmlns:w14="http://schemas.microsoft.com/office/word/2010/wordml" xmlns:w15="http://schemas.microsoft.com/office/word/2012/wordml" xmlns:w16cex="http://schemas.microsoft.com/office/word/2018/wordml/cex" xmlns:w16cid="http://schemas.microsoft.com/office/word/2016/wordml/cid" xmlns:w16="http://schemas.microsoft.com/office/word/2018/wordml" xmlns:w16sdtdh="http://schemas.microsoft.com/office/word/2020/wordml/sdtdatahash" xmlns:w16se="http://schemas.microsoft.com/office/word/2015/wordml/symex" xmlns:wpg="http://schemas.microsoft.com/office/word/2010/wordprocessingGroup" xmlns:wpi="http://schemas.microsoft.com/office/word/2010/wordprocessingInk" xmlns:wne="http://schemas.microsoft.com/office/word/2006/wordml" xmlns:wps="http://schemas.microsoft.com/office/word/2010/wordprocessingShape" mc:Ignorable="w14 w15 w16se w16cid w16 w16cex w16sdtdh wp14">
   <w:endnote w:type="separator" w:id="-1">
     <w:p>
       <w:pPr>
@@ -2517,7 +2475,7 @@
 </file>
 
 <file path=word/footer1.xml><?xml version="1.0" encoding="utf-8"?>
-<w:ftr xmlns:wpc="http://schemas.microsoft.com/office/word/2010/wordprocessingCanvas" xmlns:cx="http://schemas.microsoft.com/office/drawing/2014/chartex" xmlns:cx1="http://schemas.microsoft.com/office/drawing/2015/9/8/chartex" xmlns:cx2="http://schemas.microsoft.com/office/drawing/2015/10/21/chartex" xmlns:cx3="http://schemas.microsoft.com/office/drawing/2016/5/9/chartex" xmlns:cx4="http://schemas.microsoft.com/office/drawing/2016/5/10/chartex" xmlns:cx5="http://schemas.microsoft.com/office/drawing/2016/5/11/chartex" xmlns:cx6="http://schemas.microsoft.com/office/drawing/2016/5/12/chartex" xmlns:cx7="http://schemas.microsoft.com/office/drawing/2016/5/13/chartex" xmlns:cx8="http://schemas.microsoft.com/office/drawing/2016/5/14/chartex" xmlns:mc="http://schemas.openxmlformats.org/markup-compatibility/2006" xmlns:aink="http://schemas.microsoft.com/office/drawing/2016/ink" xmlns:am3d="http://schemas.microsoft.com/office/drawing/2017/model3d" xmlns:o="urn:schemas-microsoft-com:office:office" xmlns:r="http://schemas.openxmlformats.org/officeDocument/2006/relationships" xmlns:m="http://schemas.openxmlformats.org/officeDocument/2006/math" xmlns:v="urn:schemas-microsoft-com:vml" xmlns:wp14="http://schemas.microsoft.com/office/word/2010/wordprocessingDrawing" xmlns:wp="http://schemas.openxmlformats.org/drawingml/2006/wordprocessingDrawing" xmlns:w10="urn:schemas-microsoft-com:office:word" xmlns:w="http://schemas.openxmlformats.org/wordprocessingml/2006/main" xmlns:w14="http://schemas.microsoft.com/office/word/2010/wordml" xmlns:w15="http://schemas.microsoft.com/office/word/2012/wordml" xmlns:w16cex="http://schemas.microsoft.com/office/word/2018/wordml/cex" xmlns:w16cid="http://schemas.microsoft.com/office/word/2016/wordml/cid" xmlns:w16="http://schemas.microsoft.com/office/word/2018/wordml" xmlns:w16se="http://schemas.microsoft.com/office/word/2015/wordml/symex" xmlns:wpg="http://schemas.microsoft.com/office/word/2010/wordprocessingGroup" xmlns:wpi="http://schemas.microsoft.com/office/word/2010/wordprocessingInk" xmlns:wne="http://schemas.microsoft.com/office/word/2006/wordml" xmlns:wps="http://schemas.microsoft.com/office/word/2010/wordprocessingShape" mc:Ignorable="w14 w15 w16se w16cid w16 w16cex wp14">
+<w:ftr xmlns:wpc="http://schemas.microsoft.com/office/word/2010/wordprocessingCanvas" xmlns:cx="http://schemas.microsoft.com/office/drawing/2014/chartex" xmlns:cx1="http://schemas.microsoft.com/office/drawing/2015/9/8/chartex" xmlns:cx2="http://schemas.microsoft.com/office/drawing/2015/10/21/chartex" xmlns:cx3="http://schemas.microsoft.com/office/drawing/2016/5/9/chartex" xmlns:cx4="http://schemas.microsoft.com/office/drawing/2016/5/10/chartex" xmlns:cx5="http://schemas.microsoft.com/office/drawing/2016/5/11/chartex" xmlns:cx6="http://schemas.microsoft.com/office/drawing/2016/5/12/chartex" xmlns:cx7="http://schemas.microsoft.com/office/drawing/2016/5/13/chartex" xmlns:cx8="http://schemas.microsoft.com/office/drawing/2016/5/14/chartex" xmlns:mc="http://schemas.openxmlformats.org/markup-compatibility/2006" xmlns:aink="http://schemas.microsoft.com/office/drawing/2016/ink" xmlns:am3d="http://schemas.microsoft.com/office/drawing/2017/model3d" xmlns:o="urn:schemas-microsoft-com:office:office" xmlns:oel="http://schemas.microsoft.com/office/2019/extlst" xmlns:r="http://schemas.openxmlformats.org/officeDocument/2006/relationships" xmlns:m="http://schemas.openxmlformats.org/officeDocument/2006/math" xmlns:v="urn:schemas-microsoft-com:vml" xmlns:wp14="http://schemas.microsoft.com/office/word/2010/wordprocessingDrawing" xmlns:wp="http://schemas.openxmlformats.org/drawingml/2006/wordprocessingDrawing" xmlns:w10="urn:schemas-microsoft-com:office:word" xmlns:w="http://schemas.openxmlformats.org/wordprocessingml/2006/main" xmlns:w14="http://schemas.microsoft.com/office/word/2010/wordml" xmlns:w15="http://schemas.microsoft.com/office/word/2012/wordml" xmlns:w16cex="http://schemas.microsoft.com/office/word/2018/wordml/cex" xmlns:w16cid="http://schemas.microsoft.com/office/word/2016/wordml/cid" xmlns:w16="http://schemas.microsoft.com/office/word/2018/wordml" xmlns:w16sdtdh="http://schemas.microsoft.com/office/word/2020/wordml/sdtdatahash" xmlns:w16se="http://schemas.microsoft.com/office/word/2015/wordml/symex" xmlns:wpg="http://schemas.microsoft.com/office/word/2010/wordprocessingGroup" xmlns:wpi="http://schemas.microsoft.com/office/word/2010/wordprocessingInk" xmlns:wne="http://schemas.microsoft.com/office/word/2006/wordml" xmlns:wps="http://schemas.microsoft.com/office/word/2010/wordprocessingShape" mc:Ignorable="w14 w15 w16se w16cid w16 w16cex w16sdtdh wp14">
   <w:sdt>
     <w:sdtPr>
       <w:id w:val="1094205935"/>
@@ -2534,7 +2492,7 @@
     <w:sdtContent>
       <w:p>
         <w:pPr>
-          <w:pStyle w:val="Footer"/>
+          <w:pStyle w:val="Rodap"/>
           <w:jc w:val="right"/>
         </w:pPr>
         <w:r>
@@ -2563,14 +2521,14 @@
   </w:sdt>
   <w:p>
     <w:pPr>
-      <w:pStyle w:val="Footer"/>
+      <w:pStyle w:val="Rodap"/>
     </w:pPr>
   </w:p>
 </w:ftr>
 </file>
 
 <file path=word/footnotes.xml><?xml version="1.0" encoding="utf-8"?>
-<w:footnotes xmlns:wpc="http://schemas.microsoft.com/office/word/2010/wordprocessingCanvas" xmlns:cx="http://schemas.microsoft.com/office/drawing/2014/chartex" xmlns:cx1="http://schemas.microsoft.com/office/drawing/2015/9/8/chartex" xmlns:cx2="http://schemas.microsoft.com/office/drawing/2015/10/21/chartex" xmlns:cx3="http://schemas.microsoft.com/office/drawing/2016/5/9/chartex" xmlns:cx4="http://schemas.microsoft.com/office/drawing/2016/5/10/chartex" xmlns:cx5="http://schemas.microsoft.com/office/drawing/2016/5/11/chartex" xmlns:cx6="http://schemas.microsoft.com/office/drawing/2016/5/12/chartex" xmlns:cx7="http://schemas.microsoft.com/office/drawing/2016/5/13/chartex" xmlns:cx8="http://schemas.microsoft.com/office/drawing/2016/5/14/chartex" xmlns:mc="http://schemas.openxmlformats.org/markup-compatibility/2006" xmlns:aink="http://schemas.microsoft.com/office/drawing/2016/ink" xmlns:am3d="http://schemas.microsoft.com/office/drawing/2017/model3d" xmlns:o="urn:schemas-microsoft-com:office:office" xmlns:r="http://schemas.openxmlformats.org/officeDocument/2006/relationships" xmlns:m="http://schemas.openxmlformats.org/officeDocument/2006/math" xmlns:v="urn:schemas-microsoft-com:vml" xmlns:wp14="http://schemas.microsoft.com/office/word/2010/wordprocessingDrawing" xmlns:wp="http://schemas.openxmlformats.org/drawingml/2006/wordprocessingDrawing" xmlns:w10="urn:schemas-microsoft-com:office:word" xmlns:w="http://schemas.openxmlformats.org/wordprocessingml/2006/main" xmlns:w14="http://schemas.microsoft.com/office/word/2010/wordml" xmlns:w15="http://schemas.microsoft.com/office/word/2012/wordml" xmlns:w16cex="http://schemas.microsoft.com/office/word/2018/wordml/cex" xmlns:w16cid="http://schemas.microsoft.com/office/word/2016/wordml/cid" xmlns:w16="http://schemas.microsoft.com/office/word/2018/wordml" xmlns:w16se="http://schemas.microsoft.com/office/word/2015/wordml/symex" xmlns:wpg="http://schemas.microsoft.com/office/word/2010/wordprocessingGroup" xmlns:wpi="http://schemas.microsoft.com/office/word/2010/wordprocessingInk" xmlns:wne="http://schemas.microsoft.com/office/word/2006/wordml" xmlns:wps="http://schemas.microsoft.com/office/word/2010/wordprocessingShape" mc:Ignorable="w14 w15 w16se w16cid w16 w16cex wp14">
+<w:footnotes xmlns:wpc="http://schemas.microsoft.com/office/word/2010/wordprocessingCanvas" xmlns:cx="http://schemas.microsoft.com/office/drawing/2014/chartex" xmlns:cx1="http://schemas.microsoft.com/office/drawing/2015/9/8/chartex" xmlns:cx2="http://schemas.microsoft.com/office/drawing/2015/10/21/chartex" xmlns:cx3="http://schemas.microsoft.com/office/drawing/2016/5/9/chartex" xmlns:cx4="http://schemas.microsoft.com/office/drawing/2016/5/10/chartex" xmlns:cx5="http://schemas.microsoft.com/office/drawing/2016/5/11/chartex" xmlns:cx6="http://schemas.microsoft.com/office/drawing/2016/5/12/chartex" xmlns:cx7="http://schemas.microsoft.com/office/drawing/2016/5/13/chartex" xmlns:cx8="http://schemas.microsoft.com/office/drawing/2016/5/14/chartex" xmlns:mc="http://schemas.openxmlformats.org/markup-compatibility/2006" xmlns:aink="http://schemas.microsoft.com/office/drawing/2016/ink" xmlns:am3d="http://schemas.microsoft.com/office/drawing/2017/model3d" xmlns:o="urn:schemas-microsoft-com:office:office" xmlns:oel="http://schemas.microsoft.com/office/2019/extlst" xmlns:r="http://schemas.openxmlformats.org/officeDocument/2006/relationships" xmlns:m="http://schemas.openxmlformats.org/officeDocument/2006/math" xmlns:v="urn:schemas-microsoft-com:vml" xmlns:wp14="http://schemas.microsoft.com/office/word/2010/wordprocessingDrawing" xmlns:wp="http://schemas.openxmlformats.org/drawingml/2006/wordprocessingDrawing" xmlns:w10="urn:schemas-microsoft-com:office:word" xmlns:w="http://schemas.openxmlformats.org/wordprocessingml/2006/main" xmlns:w14="http://schemas.microsoft.com/office/word/2010/wordml" xmlns:w15="http://schemas.microsoft.com/office/word/2012/wordml" xmlns:w16cex="http://schemas.microsoft.com/office/word/2018/wordml/cex" xmlns:w16cid="http://schemas.microsoft.com/office/word/2016/wordml/cid" xmlns:w16="http://schemas.microsoft.com/office/word/2018/wordml" xmlns:w16sdtdh="http://schemas.microsoft.com/office/word/2020/wordml/sdtdatahash" xmlns:w16se="http://schemas.microsoft.com/office/word/2015/wordml/symex" xmlns:wpg="http://schemas.microsoft.com/office/word/2010/wordprocessingGroup" xmlns:wpi="http://schemas.microsoft.com/office/word/2010/wordprocessingInk" xmlns:wne="http://schemas.microsoft.com/office/word/2006/wordml" xmlns:wps="http://schemas.microsoft.com/office/word/2010/wordprocessingShape" mc:Ignorable="w14 w15 w16se w16cid w16 w16cex w16sdtdh wp14">
   <w:footnote w:type="separator" w:id="-1">
     <w:p>
       <w:pPr>
@@ -2595,10 +2553,10 @@
 </file>
 
 <file path=word/header1.xml><?xml version="1.0" encoding="utf-8"?>
-<w:hdr xmlns:wpc="http://schemas.microsoft.com/office/word/2010/wordprocessingCanvas" xmlns:cx="http://schemas.microsoft.com/office/drawing/2014/chartex" xmlns:cx1="http://schemas.microsoft.com/office/drawing/2015/9/8/chartex" xmlns:cx2="http://schemas.microsoft.com/office/drawing/2015/10/21/chartex" xmlns:cx3="http://schemas.microsoft.com/office/drawing/2016/5/9/chartex" xmlns:cx4="http://schemas.microsoft.com/office/drawing/2016/5/10/chartex" xmlns:cx5="http://schemas.microsoft.com/office/drawing/2016/5/11/chartex" xmlns:cx6="http://schemas.microsoft.com/office/drawing/2016/5/12/chartex" xmlns:cx7="http://schemas.microsoft.com/office/drawing/2016/5/13/chartex" xmlns:cx8="http://schemas.microsoft.com/office/drawing/2016/5/14/chartex" xmlns:mc="http://schemas.openxmlformats.org/markup-compatibility/2006" xmlns:aink="http://schemas.microsoft.com/office/drawing/2016/ink" xmlns:am3d="http://schemas.microsoft.com/office/drawing/2017/model3d" xmlns:o="urn:schemas-microsoft-com:office:office" xmlns:r="http://schemas.openxmlformats.org/officeDocument/2006/relationships" xmlns:m="http://schemas.openxmlformats.org/officeDocument/2006/math" xmlns:v="urn:schemas-microsoft-com:vml" xmlns:wp14="http://schemas.microsoft.com/office/word/2010/wordprocessingDrawing" xmlns:wp="http://schemas.openxmlformats.org/drawingml/2006/wordprocessingDrawing" xmlns:w10="urn:schemas-microsoft-com:office:word" xmlns:w="http://schemas.openxmlformats.org/wordprocessingml/2006/main" xmlns:w14="http://schemas.microsoft.com/office/word/2010/wordml" xmlns:w15="http://schemas.microsoft.com/office/word/2012/wordml" xmlns:w16cex="http://schemas.microsoft.com/office/word/2018/wordml/cex" xmlns:w16cid="http://schemas.microsoft.com/office/word/2016/wordml/cid" xmlns:w16="http://schemas.microsoft.com/office/word/2018/wordml" xmlns:w16se="http://schemas.microsoft.com/office/word/2015/wordml/symex" xmlns:wpg="http://schemas.microsoft.com/office/word/2010/wordprocessingGroup" xmlns:wpi="http://schemas.microsoft.com/office/word/2010/wordprocessingInk" xmlns:wne="http://schemas.microsoft.com/office/word/2006/wordml" xmlns:wps="http://schemas.microsoft.com/office/word/2010/wordprocessingShape" mc:Ignorable="w14 w15 w16se w16cid w16 w16cex wp14">
+<w:hdr xmlns:wpc="http://schemas.microsoft.com/office/word/2010/wordprocessingCanvas" xmlns:cx="http://schemas.microsoft.com/office/drawing/2014/chartex" xmlns:cx1="http://schemas.microsoft.com/office/drawing/2015/9/8/chartex" xmlns:cx2="http://schemas.microsoft.com/office/drawing/2015/10/21/chartex" xmlns:cx3="http://schemas.microsoft.com/office/drawing/2016/5/9/chartex" xmlns:cx4="http://schemas.microsoft.com/office/drawing/2016/5/10/chartex" xmlns:cx5="http://schemas.microsoft.com/office/drawing/2016/5/11/chartex" xmlns:cx6="http://schemas.microsoft.com/office/drawing/2016/5/12/chartex" xmlns:cx7="http://schemas.microsoft.com/office/drawing/2016/5/13/chartex" xmlns:cx8="http://schemas.microsoft.com/office/drawing/2016/5/14/chartex" xmlns:mc="http://schemas.openxmlformats.org/markup-compatibility/2006" xmlns:aink="http://schemas.microsoft.com/office/drawing/2016/ink" xmlns:am3d="http://schemas.microsoft.com/office/drawing/2017/model3d" xmlns:o="urn:schemas-microsoft-com:office:office" xmlns:oel="http://schemas.microsoft.com/office/2019/extlst" xmlns:r="http://schemas.openxmlformats.org/officeDocument/2006/relationships" xmlns:m="http://schemas.openxmlformats.org/officeDocument/2006/math" xmlns:v="urn:schemas-microsoft-com:vml" xmlns:wp14="http://schemas.microsoft.com/office/word/2010/wordprocessingDrawing" xmlns:wp="http://schemas.openxmlformats.org/drawingml/2006/wordprocessingDrawing" xmlns:w10="urn:schemas-microsoft-com:office:word" xmlns:w="http://schemas.openxmlformats.org/wordprocessingml/2006/main" xmlns:w14="http://schemas.microsoft.com/office/word/2010/wordml" xmlns:w15="http://schemas.microsoft.com/office/word/2012/wordml" xmlns:w16cex="http://schemas.microsoft.com/office/word/2018/wordml/cex" xmlns:w16cid="http://schemas.microsoft.com/office/word/2016/wordml/cid" xmlns:w16="http://schemas.microsoft.com/office/word/2018/wordml" xmlns:w16sdtdh="http://schemas.microsoft.com/office/word/2020/wordml/sdtdatahash" xmlns:w16se="http://schemas.microsoft.com/office/word/2015/wordml/symex" xmlns:wpg="http://schemas.microsoft.com/office/word/2010/wordprocessingGroup" xmlns:wpi="http://schemas.microsoft.com/office/word/2010/wordprocessingInk" xmlns:wne="http://schemas.microsoft.com/office/word/2006/wordml" xmlns:wps="http://schemas.microsoft.com/office/word/2010/wordprocessingShape" mc:Ignorable="w14 w15 w16se w16cid w16 w16cex w16sdtdh wp14">
   <w:p>
     <w:pPr>
-      <w:pStyle w:val="Header"/>
+      <w:pStyle w:val="Cabealho"/>
       <w:jc w:val="center"/>
       <w:rPr>
         <w:b/>
@@ -2612,118 +2570,7 @@
 </file>
 
 <file path=word/numbering.xml><?xml version="1.0" encoding="utf-8"?>
-<w:numbering xmlns:wpc="http://schemas.microsoft.com/office/word/2010/wordprocessingCanvas" xmlns:cx="http://schemas.microsoft.com/office/drawing/2014/chartex" xmlns:cx1="http://schemas.microsoft.com/office/drawing/2015/9/8/chartex" xmlns:cx2="http://schemas.microsoft.com/office/drawing/2015/10/21/chartex" xmlns:cx3="http://schemas.microsoft.com/office/drawing/2016/5/9/chartex" xmlns:cx4="http://schemas.microsoft.com/office/drawing/2016/5/10/chartex" xmlns:cx5="http://schemas.microsoft.com/office/drawing/2016/5/11/chartex" xmlns:cx6="http://schemas.microsoft.com/office/drawing/2016/5/12/chartex" xmlns:cx7="http://schemas.microsoft.com/office/drawing/2016/5/13/chartex" xmlns:cx8="http://schemas.microsoft.com/office/drawing/2016/5/14/chartex" xmlns:mc="http://schemas.openxmlformats.org/markup-compatibility/2006" xmlns:aink="http://schemas.microsoft.com/office/drawing/2016/ink" xmlns:am3d="http://schemas.microsoft.com/office/drawing/2017/model3d" xmlns:o="urn:schemas-microsoft-com:office:office" xmlns:r="http://schemas.openxmlformats.org/officeDocument/2006/relationships" xmlns:m="http://schemas.openxmlformats.org/officeDocument/2006/math" xmlns:v="urn:schemas-microsoft-com:vml" xmlns:wp14="http://schemas.microsoft.com/office/word/2010/wordprocessingDrawing" xmlns:wp="http://schemas.openxmlformats.org/drawingml/2006/wordprocessingDrawing" xmlns:w10="urn:schemas-microsoft-com:office:word" xmlns:w="http://schemas.openxmlformats.org/wordprocessingml/2006/main" xmlns:w14="http://schemas.microsoft.com/office/word/2010/wordml" xmlns:w15="http://schemas.microsoft.com/office/word/2012/wordml" xmlns:w16cex="http://schemas.microsoft.com/office/word/2018/wordml/cex" xmlns:w16cid="http://schemas.microsoft.com/office/word/2016/wordml/cid" xmlns:w16="http://schemas.microsoft.com/office/word/2018/wordml" xmlns:w16se="http://schemas.microsoft.com/office/word/2015/wordml/symex" xmlns:wpg="http://schemas.microsoft.com/office/word/2010/wordprocessingGroup" xmlns:wpi="http://schemas.microsoft.com/office/word/2010/wordprocessingInk" xmlns:wne="http://schemas.microsoft.com/office/word/2006/wordml" xmlns:wps="http://schemas.microsoft.com/office/word/2010/wordprocessingShape" mc:Ignorable="w14 w15 w16se w16cid w16 w16cex wp14">
-  <w:abstractNum xmlns:w="http://schemas.openxmlformats.org/wordprocessingml/2006/main" w:abstractNumId="11">
-    <w:multiLevelType xmlns:w="http://schemas.openxmlformats.org/wordprocessingml/2006/main" w:val="hybridMultilevel"/>
-    <w:lvl xmlns:w="http://schemas.openxmlformats.org/wordprocessingml/2006/main" w:ilvl="0">
-      <w:start w:val="1"/>
-      <w:numFmt w:val="bullet"/>
-      <w:lvlText w:val=""/>
-      <w:lvlJc w:val="left"/>
-      <w:pPr>
-        <w:ind w:left="720" w:hanging="360"/>
-      </w:pPr>
-      <w:rPr>
-        <w:rFonts w:hint="default" w:ascii="Symbol" w:hAnsi="Symbol"/>
-      </w:rPr>
-    </w:lvl>
-    <w:lvl xmlns:w="http://schemas.openxmlformats.org/wordprocessingml/2006/main" w:ilvl="1">
-      <w:start w:val="1"/>
-      <w:numFmt w:val="bullet"/>
-      <w:lvlText w:val="o"/>
-      <w:lvlJc w:val="left"/>
-      <w:pPr>
-        <w:ind w:left="1440" w:hanging="360"/>
-      </w:pPr>
-      <w:rPr>
-        <w:rFonts w:hint="default" w:ascii="Courier New" w:hAnsi="Courier New"/>
-      </w:rPr>
-    </w:lvl>
-    <w:lvl xmlns:w="http://schemas.openxmlformats.org/wordprocessingml/2006/main" w:ilvl="2">
-      <w:start w:val="1"/>
-      <w:numFmt w:val="bullet"/>
-      <w:lvlText w:val=""/>
-      <w:lvlJc w:val="left"/>
-      <w:pPr>
-        <w:ind w:left="2160" w:hanging="360"/>
-      </w:pPr>
-      <w:rPr>
-        <w:rFonts w:hint="default" w:ascii="Wingdings" w:hAnsi="Wingdings"/>
-      </w:rPr>
-    </w:lvl>
-    <w:lvl xmlns:w="http://schemas.openxmlformats.org/wordprocessingml/2006/main" w:ilvl="3">
-      <w:start w:val="1"/>
-      <w:numFmt w:val="bullet"/>
-      <w:lvlText w:val=""/>
-      <w:lvlJc w:val="left"/>
-      <w:pPr>
-        <w:ind w:left="2880" w:hanging="360"/>
-      </w:pPr>
-      <w:rPr>
-        <w:rFonts w:hint="default" w:ascii="Symbol" w:hAnsi="Symbol"/>
-      </w:rPr>
-    </w:lvl>
-    <w:lvl xmlns:w="http://schemas.openxmlformats.org/wordprocessingml/2006/main" w:ilvl="4">
-      <w:start w:val="1"/>
-      <w:numFmt w:val="bullet"/>
-      <w:lvlText w:val="o"/>
-      <w:lvlJc w:val="left"/>
-      <w:pPr>
-        <w:ind w:left="3600" w:hanging="360"/>
-      </w:pPr>
-      <w:rPr>
-        <w:rFonts w:hint="default" w:ascii="Courier New" w:hAnsi="Courier New"/>
-      </w:rPr>
-    </w:lvl>
-    <w:lvl xmlns:w="http://schemas.openxmlformats.org/wordprocessingml/2006/main" w:ilvl="5">
-      <w:start w:val="1"/>
-      <w:numFmt w:val="bullet"/>
-      <w:lvlText w:val=""/>
-      <w:lvlJc w:val="left"/>
-      <w:pPr>
-        <w:ind w:left="4320" w:hanging="360"/>
-      </w:pPr>
-      <w:rPr>
-        <w:rFonts w:hint="default" w:ascii="Wingdings" w:hAnsi="Wingdings"/>
-      </w:rPr>
-    </w:lvl>
-    <w:lvl xmlns:w="http://schemas.openxmlformats.org/wordprocessingml/2006/main" w:ilvl="6">
-      <w:start w:val="1"/>
-      <w:numFmt w:val="bullet"/>
-      <w:lvlText w:val=""/>
-      <w:lvlJc w:val="left"/>
-      <w:pPr>
-        <w:ind w:left="5040" w:hanging="360"/>
-      </w:pPr>
-      <w:rPr>
-        <w:rFonts w:hint="default" w:ascii="Symbol" w:hAnsi="Symbol"/>
-      </w:rPr>
-    </w:lvl>
-    <w:lvl xmlns:w="http://schemas.openxmlformats.org/wordprocessingml/2006/main" w:ilvl="7">
-      <w:start w:val="1"/>
-      <w:numFmt w:val="bullet"/>
-      <w:lvlText w:val="o"/>
-      <w:lvlJc w:val="left"/>
-      <w:pPr>
-        <w:ind w:left="5760" w:hanging="360"/>
-      </w:pPr>
-      <w:rPr>
-        <w:rFonts w:hint="default" w:ascii="Courier New" w:hAnsi="Courier New"/>
-      </w:rPr>
-    </w:lvl>
-    <w:lvl xmlns:w="http://schemas.openxmlformats.org/wordprocessingml/2006/main" w:ilvl="8">
-      <w:start w:val="1"/>
-      <w:numFmt w:val="bullet"/>
-      <w:lvlText w:val=""/>
-      <w:lvlJc w:val="left"/>
-      <w:pPr>
-        <w:ind w:left="6480" w:hanging="360"/>
-      </w:pPr>
-      <w:rPr>
-        <w:rFonts w:hint="default" w:ascii="Wingdings" w:hAnsi="Wingdings"/>
-      </w:rPr>
-    </w:lvl>
-  </w:abstractNum>
+<w:numbering xmlns:wpc="http://schemas.microsoft.com/office/word/2010/wordprocessingCanvas" xmlns:cx="http://schemas.microsoft.com/office/drawing/2014/chartex" xmlns:cx1="http://schemas.microsoft.com/office/drawing/2015/9/8/chartex" xmlns:cx2="http://schemas.microsoft.com/office/drawing/2015/10/21/chartex" xmlns:cx3="http://schemas.microsoft.com/office/drawing/2016/5/9/chartex" xmlns:cx4="http://schemas.microsoft.com/office/drawing/2016/5/10/chartex" xmlns:cx5="http://schemas.microsoft.com/office/drawing/2016/5/11/chartex" xmlns:cx6="http://schemas.microsoft.com/office/drawing/2016/5/12/chartex" xmlns:cx7="http://schemas.microsoft.com/office/drawing/2016/5/13/chartex" xmlns:cx8="http://schemas.microsoft.com/office/drawing/2016/5/14/chartex" xmlns:mc="http://schemas.openxmlformats.org/markup-compatibility/2006" xmlns:aink="http://schemas.microsoft.com/office/drawing/2016/ink" xmlns:am3d="http://schemas.microsoft.com/office/drawing/2017/model3d" xmlns:o="urn:schemas-microsoft-com:office:office" xmlns:oel="http://schemas.microsoft.com/office/2019/extlst" xmlns:r="http://schemas.openxmlformats.org/officeDocument/2006/relationships" xmlns:m="http://schemas.openxmlformats.org/officeDocument/2006/math" xmlns:v="urn:schemas-microsoft-com:vml" xmlns:wp14="http://schemas.microsoft.com/office/word/2010/wordprocessingDrawing" xmlns:wp="http://schemas.openxmlformats.org/drawingml/2006/wordprocessingDrawing" xmlns:w10="urn:schemas-microsoft-com:office:word" xmlns:w="http://schemas.openxmlformats.org/wordprocessingml/2006/main" xmlns:w14="http://schemas.microsoft.com/office/word/2010/wordml" xmlns:w15="http://schemas.microsoft.com/office/word/2012/wordml" xmlns:w16cex="http://schemas.microsoft.com/office/word/2018/wordml/cex" xmlns:w16cid="http://schemas.microsoft.com/office/word/2016/wordml/cid" xmlns:w16="http://schemas.microsoft.com/office/word/2018/wordml" xmlns:w16sdtdh="http://schemas.microsoft.com/office/word/2020/wordml/sdtdatahash" xmlns:w16se="http://schemas.microsoft.com/office/word/2015/wordml/symex" xmlns:wpg="http://schemas.microsoft.com/office/word/2010/wordprocessingGroup" xmlns:wpi="http://schemas.microsoft.com/office/word/2010/wordprocessingInk" xmlns:wne="http://schemas.microsoft.com/office/word/2006/wordml" xmlns:wps="http://schemas.microsoft.com/office/word/2010/wordprocessingShape" mc:Ignorable="w14 w15 w16se w16cid w16 w16cex w16sdtdh wp14">
   <w:abstractNum w:abstractNumId="0" w15:restartNumberingAfterBreak="0">
     <w:nsid w:val="0B6C59A9"/>
     <w:multiLevelType w:val="hybridMultilevel"/>
@@ -2737,7 +2584,7 @@
         <w:ind w:left="720" w:hanging="360"/>
       </w:pPr>
       <w:rPr>
-        <w:rFonts w:hint="default" w:ascii="Symbol" w:hAnsi="Symbol"/>
+        <w:rFonts w:ascii="Symbol" w:hAnsi="Symbol" w:hint="default"/>
       </w:rPr>
     </w:lvl>
     <w:lvl w:ilvl="1" w:tplc="04090003" w:tentative="1">
@@ -2749,7 +2596,7 @@
         <w:ind w:left="1440" w:hanging="360"/>
       </w:pPr>
       <w:rPr>
-        <w:rFonts w:hint="default" w:ascii="Courier New" w:hAnsi="Courier New" w:cs="Courier New"/>
+        <w:rFonts w:ascii="Courier New" w:hAnsi="Courier New" w:cs="Courier New" w:hint="default"/>
       </w:rPr>
     </w:lvl>
     <w:lvl w:ilvl="2" w:tplc="04090005" w:tentative="1">
@@ -2761,7 +2608,7 @@
         <w:ind w:left="2160" w:hanging="360"/>
       </w:pPr>
       <w:rPr>
-        <w:rFonts w:hint="default" w:ascii="Wingdings" w:hAnsi="Wingdings"/>
+        <w:rFonts w:ascii="Wingdings" w:hAnsi="Wingdings" w:hint="default"/>
       </w:rPr>
     </w:lvl>
     <w:lvl w:ilvl="3" w:tplc="04090001" w:tentative="1">
@@ -2773,7 +2620,7 @@
         <w:ind w:left="2880" w:hanging="360"/>
       </w:pPr>
       <w:rPr>
-        <w:rFonts w:hint="default" w:ascii="Symbol" w:hAnsi="Symbol"/>
+        <w:rFonts w:ascii="Symbol" w:hAnsi="Symbol" w:hint="default"/>
       </w:rPr>
     </w:lvl>
     <w:lvl w:ilvl="4" w:tplc="04090003" w:tentative="1">
@@ -2785,7 +2632,7 @@
         <w:ind w:left="3600" w:hanging="360"/>
       </w:pPr>
       <w:rPr>
-        <w:rFonts w:hint="default" w:ascii="Courier New" w:hAnsi="Courier New" w:cs="Courier New"/>
+        <w:rFonts w:ascii="Courier New" w:hAnsi="Courier New" w:cs="Courier New" w:hint="default"/>
       </w:rPr>
     </w:lvl>
     <w:lvl w:ilvl="5" w:tplc="04090005" w:tentative="1">
@@ -2797,7 +2644,7 @@
         <w:ind w:left="4320" w:hanging="360"/>
       </w:pPr>
       <w:rPr>
-        <w:rFonts w:hint="default" w:ascii="Wingdings" w:hAnsi="Wingdings"/>
+        <w:rFonts w:ascii="Wingdings" w:hAnsi="Wingdings" w:hint="default"/>
       </w:rPr>
     </w:lvl>
     <w:lvl w:ilvl="6" w:tplc="04090001" w:tentative="1">
@@ -2809,7 +2656,7 @@
         <w:ind w:left="5040" w:hanging="360"/>
       </w:pPr>
       <w:rPr>
-        <w:rFonts w:hint="default" w:ascii="Symbol" w:hAnsi="Symbol"/>
+        <w:rFonts w:ascii="Symbol" w:hAnsi="Symbol" w:hint="default"/>
       </w:rPr>
     </w:lvl>
     <w:lvl w:ilvl="7" w:tplc="04090003" w:tentative="1">
@@ -2821,7 +2668,7 @@
         <w:ind w:left="5760" w:hanging="360"/>
       </w:pPr>
       <w:rPr>
-        <w:rFonts w:hint="default" w:ascii="Courier New" w:hAnsi="Courier New" w:cs="Courier New"/>
+        <w:rFonts w:ascii="Courier New" w:hAnsi="Courier New" w:cs="Courier New" w:hint="default"/>
       </w:rPr>
     </w:lvl>
     <w:lvl w:ilvl="8" w:tplc="04090005" w:tentative="1">
@@ -2833,7 +2680,7 @@
         <w:ind w:left="6480" w:hanging="360"/>
       </w:pPr>
       <w:rPr>
-        <w:rFonts w:hint="default" w:ascii="Wingdings" w:hAnsi="Wingdings"/>
+        <w:rFonts w:ascii="Wingdings" w:hAnsi="Wingdings" w:hint="default"/>
       </w:rPr>
     </w:lvl>
   </w:abstractNum>
@@ -2850,7 +2697,7 @@
         <w:ind w:left="720" w:hanging="360"/>
       </w:pPr>
       <w:rPr>
-        <w:rFonts w:hint="default" w:ascii="Symbol" w:hAnsi="Symbol"/>
+        <w:rFonts w:ascii="Symbol" w:hAnsi="Symbol" w:hint="default"/>
       </w:rPr>
     </w:lvl>
     <w:lvl w:ilvl="1" w:tplc="F1143892">
@@ -2862,7 +2709,7 @@
         <w:ind w:left="1440" w:hanging="360"/>
       </w:pPr>
       <w:rPr>
-        <w:rFonts w:hint="default" w:ascii="Courier New" w:hAnsi="Courier New"/>
+        <w:rFonts w:ascii="Courier New" w:hAnsi="Courier New" w:hint="default"/>
       </w:rPr>
     </w:lvl>
     <w:lvl w:ilvl="2" w:tplc="A5542408">
@@ -2874,7 +2721,7 @@
         <w:ind w:left="2160" w:hanging="360"/>
       </w:pPr>
       <w:rPr>
-        <w:rFonts w:hint="default" w:ascii="Wingdings" w:hAnsi="Wingdings"/>
+        <w:rFonts w:ascii="Wingdings" w:hAnsi="Wingdings" w:hint="default"/>
       </w:rPr>
     </w:lvl>
     <w:lvl w:ilvl="3" w:tplc="A79ED7E4">
@@ -2886,7 +2733,7 @@
         <w:ind w:left="2880" w:hanging="360"/>
       </w:pPr>
       <w:rPr>
-        <w:rFonts w:hint="default" w:ascii="Symbol" w:hAnsi="Symbol"/>
+        <w:rFonts w:ascii="Symbol" w:hAnsi="Symbol" w:hint="default"/>
       </w:rPr>
     </w:lvl>
     <w:lvl w:ilvl="4" w:tplc="BFB2A2D8">
@@ -2898,7 +2745,7 @@
         <w:ind w:left="3600" w:hanging="360"/>
       </w:pPr>
       <w:rPr>
-        <w:rFonts w:hint="default" w:ascii="Courier New" w:hAnsi="Courier New"/>
+        <w:rFonts w:ascii="Courier New" w:hAnsi="Courier New" w:hint="default"/>
       </w:rPr>
     </w:lvl>
     <w:lvl w:ilvl="5" w:tplc="E08E40B0">
@@ -2910,7 +2757,7 @@
         <w:ind w:left="4320" w:hanging="360"/>
       </w:pPr>
       <w:rPr>
-        <w:rFonts w:hint="default" w:ascii="Wingdings" w:hAnsi="Wingdings"/>
+        <w:rFonts w:ascii="Wingdings" w:hAnsi="Wingdings" w:hint="default"/>
       </w:rPr>
     </w:lvl>
     <w:lvl w:ilvl="6" w:tplc="FB8E1C6C">
@@ -2922,7 +2769,7 @@
         <w:ind w:left="5040" w:hanging="360"/>
       </w:pPr>
       <w:rPr>
-        <w:rFonts w:hint="default" w:ascii="Symbol" w:hAnsi="Symbol"/>
+        <w:rFonts w:ascii="Symbol" w:hAnsi="Symbol" w:hint="default"/>
       </w:rPr>
     </w:lvl>
     <w:lvl w:ilvl="7" w:tplc="D40ECA48">
@@ -2934,7 +2781,7 @@
         <w:ind w:left="5760" w:hanging="360"/>
       </w:pPr>
       <w:rPr>
-        <w:rFonts w:hint="default" w:ascii="Courier New" w:hAnsi="Courier New"/>
+        <w:rFonts w:ascii="Courier New" w:hAnsi="Courier New" w:hint="default"/>
       </w:rPr>
     </w:lvl>
     <w:lvl w:ilvl="8" w:tplc="D03E6BFE">
@@ -2946,7 +2793,7 @@
         <w:ind w:left="6480" w:hanging="360"/>
       </w:pPr>
       <w:rPr>
-        <w:rFonts w:hint="default" w:ascii="Wingdings" w:hAnsi="Wingdings"/>
+        <w:rFonts w:ascii="Wingdings" w:hAnsi="Wingdings" w:hint="default"/>
       </w:rPr>
     </w:lvl>
   </w:abstractNum>
@@ -3049,7 +2896,7 @@
         <w:ind w:left="720" w:hanging="360"/>
       </w:pPr>
       <w:rPr>
-        <w:rFonts w:hint="default" w:ascii="Symbol" w:hAnsi="Symbol"/>
+        <w:rFonts w:ascii="Symbol" w:hAnsi="Symbol" w:hint="default"/>
       </w:rPr>
     </w:lvl>
     <w:lvl w:ilvl="1" w:tplc="04090003" w:tentative="1">
@@ -3061,7 +2908,7 @@
         <w:ind w:left="1440" w:hanging="360"/>
       </w:pPr>
       <w:rPr>
-        <w:rFonts w:hint="default" w:ascii="Courier New" w:hAnsi="Courier New" w:cs="Courier New"/>
+        <w:rFonts w:ascii="Courier New" w:hAnsi="Courier New" w:cs="Courier New" w:hint="default"/>
       </w:rPr>
     </w:lvl>
     <w:lvl w:ilvl="2" w:tplc="04090005" w:tentative="1">
@@ -3073,7 +2920,7 @@
         <w:ind w:left="2160" w:hanging="360"/>
       </w:pPr>
       <w:rPr>
-        <w:rFonts w:hint="default" w:ascii="Wingdings" w:hAnsi="Wingdings"/>
+        <w:rFonts w:ascii="Wingdings" w:hAnsi="Wingdings" w:hint="default"/>
       </w:rPr>
     </w:lvl>
     <w:lvl w:ilvl="3" w:tplc="04090001" w:tentative="1">
@@ -3085,7 +2932,7 @@
         <w:ind w:left="2880" w:hanging="360"/>
       </w:pPr>
       <w:rPr>
-        <w:rFonts w:hint="default" w:ascii="Symbol" w:hAnsi="Symbol"/>
+        <w:rFonts w:ascii="Symbol" w:hAnsi="Symbol" w:hint="default"/>
       </w:rPr>
     </w:lvl>
     <w:lvl w:ilvl="4" w:tplc="04090003" w:tentative="1">
@@ -3097,7 +2944,7 @@
         <w:ind w:left="3600" w:hanging="360"/>
       </w:pPr>
       <w:rPr>
-        <w:rFonts w:hint="default" w:ascii="Courier New" w:hAnsi="Courier New" w:cs="Courier New"/>
+        <w:rFonts w:ascii="Courier New" w:hAnsi="Courier New" w:cs="Courier New" w:hint="default"/>
       </w:rPr>
     </w:lvl>
     <w:lvl w:ilvl="5" w:tplc="04090005" w:tentative="1">
@@ -3109,7 +2956,7 @@
         <w:ind w:left="4320" w:hanging="360"/>
       </w:pPr>
       <w:rPr>
-        <w:rFonts w:hint="default" w:ascii="Wingdings" w:hAnsi="Wingdings"/>
+        <w:rFonts w:ascii="Wingdings" w:hAnsi="Wingdings" w:hint="default"/>
       </w:rPr>
     </w:lvl>
     <w:lvl w:ilvl="6" w:tplc="04090001" w:tentative="1">
@@ -3121,7 +2968,7 @@
         <w:ind w:left="5040" w:hanging="360"/>
       </w:pPr>
       <w:rPr>
-        <w:rFonts w:hint="default" w:ascii="Symbol" w:hAnsi="Symbol"/>
+        <w:rFonts w:ascii="Symbol" w:hAnsi="Symbol" w:hint="default"/>
       </w:rPr>
     </w:lvl>
     <w:lvl w:ilvl="7" w:tplc="04090003" w:tentative="1">
@@ -3133,7 +2980,7 @@
         <w:ind w:left="5760" w:hanging="360"/>
       </w:pPr>
       <w:rPr>
-        <w:rFonts w:hint="default" w:ascii="Courier New" w:hAnsi="Courier New" w:cs="Courier New"/>
+        <w:rFonts w:ascii="Courier New" w:hAnsi="Courier New" w:cs="Courier New" w:hint="default"/>
       </w:rPr>
     </w:lvl>
     <w:lvl w:ilvl="8" w:tplc="04090005" w:tentative="1">
@@ -3145,11 +2992,124 @@
         <w:ind w:left="6480" w:hanging="360"/>
       </w:pPr>
       <w:rPr>
-        <w:rFonts w:hint="default" w:ascii="Wingdings" w:hAnsi="Wingdings"/>
+        <w:rFonts w:ascii="Wingdings" w:hAnsi="Wingdings" w:hint="default"/>
       </w:rPr>
     </w:lvl>
   </w:abstractNum>
   <w:abstractNum w:abstractNumId="4" w15:restartNumberingAfterBreak="0">
+    <w:nsid w:val="2FEE7737"/>
+    <w:multiLevelType w:val="hybridMultilevel"/>
+    <w:tmpl w:val="80F6D9A4"/>
+    <w:lvl w:ilvl="0" w:tplc="1FDA7628">
+      <w:start w:val="1"/>
+      <w:numFmt w:val="bullet"/>
+      <w:lvlText w:val=""/>
+      <w:lvlJc w:val="left"/>
+      <w:pPr>
+        <w:ind w:left="720" w:hanging="360"/>
+      </w:pPr>
+      <w:rPr>
+        <w:rFonts w:ascii="Symbol" w:hAnsi="Symbol" w:hint="default"/>
+      </w:rPr>
+    </w:lvl>
+    <w:lvl w:ilvl="1" w:tplc="62665990">
+      <w:start w:val="1"/>
+      <w:numFmt w:val="bullet"/>
+      <w:lvlText w:val="o"/>
+      <w:lvlJc w:val="left"/>
+      <w:pPr>
+        <w:ind w:left="1440" w:hanging="360"/>
+      </w:pPr>
+      <w:rPr>
+        <w:rFonts w:ascii="Courier New" w:hAnsi="Courier New" w:hint="default"/>
+      </w:rPr>
+    </w:lvl>
+    <w:lvl w:ilvl="2" w:tplc="3C527A78">
+      <w:start w:val="1"/>
+      <w:numFmt w:val="bullet"/>
+      <w:lvlText w:val=""/>
+      <w:lvlJc w:val="left"/>
+      <w:pPr>
+        <w:ind w:left="2160" w:hanging="360"/>
+      </w:pPr>
+      <w:rPr>
+        <w:rFonts w:ascii="Wingdings" w:hAnsi="Wingdings" w:hint="default"/>
+      </w:rPr>
+    </w:lvl>
+    <w:lvl w:ilvl="3" w:tplc="BDCA9190">
+      <w:start w:val="1"/>
+      <w:numFmt w:val="bullet"/>
+      <w:lvlText w:val=""/>
+      <w:lvlJc w:val="left"/>
+      <w:pPr>
+        <w:ind w:left="2880" w:hanging="360"/>
+      </w:pPr>
+      <w:rPr>
+        <w:rFonts w:ascii="Symbol" w:hAnsi="Symbol" w:hint="default"/>
+      </w:rPr>
+    </w:lvl>
+    <w:lvl w:ilvl="4" w:tplc="B3789216">
+      <w:start w:val="1"/>
+      <w:numFmt w:val="bullet"/>
+      <w:lvlText w:val="o"/>
+      <w:lvlJc w:val="left"/>
+      <w:pPr>
+        <w:ind w:left="3600" w:hanging="360"/>
+      </w:pPr>
+      <w:rPr>
+        <w:rFonts w:ascii="Courier New" w:hAnsi="Courier New" w:hint="default"/>
+      </w:rPr>
+    </w:lvl>
+    <w:lvl w:ilvl="5" w:tplc="C5B2E532">
+      <w:start w:val="1"/>
+      <w:numFmt w:val="bullet"/>
+      <w:lvlText w:val=""/>
+      <w:lvlJc w:val="left"/>
+      <w:pPr>
+        <w:ind w:left="4320" w:hanging="360"/>
+      </w:pPr>
+      <w:rPr>
+        <w:rFonts w:ascii="Wingdings" w:hAnsi="Wingdings" w:hint="default"/>
+      </w:rPr>
+    </w:lvl>
+    <w:lvl w:ilvl="6" w:tplc="2C0C4E98">
+      <w:start w:val="1"/>
+      <w:numFmt w:val="bullet"/>
+      <w:lvlText w:val=""/>
+      <w:lvlJc w:val="left"/>
+      <w:pPr>
+        <w:ind w:left="5040" w:hanging="360"/>
+      </w:pPr>
+      <w:rPr>
+        <w:rFonts w:ascii="Symbol" w:hAnsi="Symbol" w:hint="default"/>
+      </w:rPr>
+    </w:lvl>
+    <w:lvl w:ilvl="7" w:tplc="8688B2F6">
+      <w:start w:val="1"/>
+      <w:numFmt w:val="bullet"/>
+      <w:lvlText w:val="o"/>
+      <w:lvlJc w:val="left"/>
+      <w:pPr>
+        <w:ind w:left="5760" w:hanging="360"/>
+      </w:pPr>
+      <w:rPr>
+        <w:rFonts w:ascii="Courier New" w:hAnsi="Courier New" w:hint="default"/>
+      </w:rPr>
+    </w:lvl>
+    <w:lvl w:ilvl="8" w:tplc="270E90AE">
+      <w:start w:val="1"/>
+      <w:numFmt w:val="bullet"/>
+      <w:lvlText w:val=""/>
+      <w:lvlJc w:val="left"/>
+      <w:pPr>
+        <w:ind w:left="6480" w:hanging="360"/>
+      </w:pPr>
+      <w:rPr>
+        <w:rFonts w:ascii="Wingdings" w:hAnsi="Wingdings" w:hint="default"/>
+      </w:rPr>
+    </w:lvl>
+  </w:abstractNum>
+  <w:abstractNum w:abstractNumId="5" w15:restartNumberingAfterBreak="0">
     <w:nsid w:val="37E87080"/>
     <w:multiLevelType w:val="hybridMultilevel"/>
     <w:tmpl w:val="5C64CC24"/>
@@ -3235,7 +3195,7 @@
       </w:pPr>
     </w:lvl>
   </w:abstractNum>
-  <w:abstractNum w:abstractNumId="5" w15:restartNumberingAfterBreak="0">
+  <w:abstractNum w:abstractNumId="6" w15:restartNumberingAfterBreak="0">
     <w:nsid w:val="42753D23"/>
     <w:multiLevelType w:val="hybridMultilevel"/>
     <w:tmpl w:val="51E0758E"/>
@@ -3321,7 +3281,7 @@
       </w:pPr>
     </w:lvl>
   </w:abstractNum>
-  <w:abstractNum w:abstractNumId="6" w15:restartNumberingAfterBreak="0">
+  <w:abstractNum w:abstractNumId="7" w15:restartNumberingAfterBreak="0">
     <w:nsid w:val="50E3674C"/>
     <w:multiLevelType w:val="hybridMultilevel"/>
     <w:tmpl w:val="2B245120"/>
@@ -3407,7 +3367,7 @@
       </w:pPr>
     </w:lvl>
   </w:abstractNum>
-  <w:abstractNum w:abstractNumId="7" w15:restartNumberingAfterBreak="0">
+  <w:abstractNum w:abstractNumId="8" w15:restartNumberingAfterBreak="0">
     <w:nsid w:val="564C75BF"/>
     <w:multiLevelType w:val="multilevel"/>
     <w:tmpl w:val="99748DEE"/>
@@ -3493,7 +3453,7 @@
       </w:pPr>
     </w:lvl>
   </w:abstractNum>
-  <w:abstractNum w:abstractNumId="8" w15:restartNumberingAfterBreak="0">
+  <w:abstractNum w:abstractNumId="9" w15:restartNumberingAfterBreak="0">
     <w:nsid w:val="736B2764"/>
     <w:multiLevelType w:val="hybridMultilevel"/>
     <w:tmpl w:val="D3203426"/>
@@ -3579,7 +3539,7 @@
       </w:pPr>
     </w:lvl>
   </w:abstractNum>
-  <w:abstractNum w:abstractNumId="9" w15:restartNumberingAfterBreak="0">
+  <w:abstractNum w:abstractNumId="10" w15:restartNumberingAfterBreak="0">
     <w:nsid w:val="73804337"/>
     <w:multiLevelType w:val="hybridMultilevel"/>
     <w:tmpl w:val="C636B124"/>
@@ -3665,7 +3625,7 @@
       </w:pPr>
     </w:lvl>
   </w:abstractNum>
-  <w:abstractNum w:abstractNumId="10" w15:restartNumberingAfterBreak="0">
+  <w:abstractNum w:abstractNumId="11" w15:restartNumberingAfterBreak="0">
     <w:nsid w:val="74890245"/>
     <w:multiLevelType w:val="hybridMultilevel"/>
     <w:tmpl w:val="8222C1D2"/>
@@ -3751,51 +3711,51 @@
       </w:pPr>
     </w:lvl>
   </w:abstractNum>
-  <w:num w:numId="12">
+  <w:num w:numId="1" w16cid:durableId="448745865">
+    <w:abstractNumId w:val="4"/>
+  </w:num>
+  <w:num w:numId="2" w16cid:durableId="583884179">
     <w:abstractNumId w:val="11"/>
   </w:num>
-  <w:num w:numId="1">
+  <w:num w:numId="3" w16cid:durableId="765076154">
+    <w:abstractNumId w:val="8"/>
+  </w:num>
+  <w:num w:numId="4" w16cid:durableId="789740733">
+    <w:abstractNumId w:val="5"/>
+  </w:num>
+  <w:num w:numId="5" w16cid:durableId="758645467">
+    <w:abstractNumId w:val="9"/>
+  </w:num>
+  <w:num w:numId="6" w16cid:durableId="306134330">
+    <w:abstractNumId w:val="7"/>
+  </w:num>
+  <w:num w:numId="7" w16cid:durableId="950935579">
     <w:abstractNumId w:val="10"/>
   </w:num>
-  <w:num w:numId="2">
-    <w:abstractNumId w:val="7"/>
+  <w:num w:numId="8" w16cid:durableId="520243322">
+    <w:abstractNumId w:val="2"/>
   </w:num>
-  <w:num w:numId="3">
-    <w:abstractNumId w:val="4"/>
+  <w:num w:numId="9" w16cid:durableId="647131944">
+    <w:abstractNumId w:val="1"/>
   </w:num>
-  <w:num w:numId="4">
-    <w:abstractNumId w:val="8"/>
-  </w:num>
-  <w:num w:numId="5">
+  <w:num w:numId="10" w16cid:durableId="1266226740">
     <w:abstractNumId w:val="6"/>
   </w:num>
-  <w:num w:numId="6">
-    <w:abstractNumId w:val="9"/>
-  </w:num>
-  <w:num w:numId="7">
-    <w:abstractNumId w:val="2"/>
-  </w:num>
-  <w:num w:numId="8">
-    <w:abstractNumId w:val="1"/>
-  </w:num>
-  <w:num w:numId="9">
-    <w:abstractNumId w:val="5"/>
-  </w:num>
-  <w:num w:numId="10">
+  <w:num w:numId="11" w16cid:durableId="656615929">
     <w:abstractNumId w:val="3"/>
   </w:num>
-  <w:num w:numId="11">
+  <w:num w:numId="12" w16cid:durableId="934173159">
     <w:abstractNumId w:val="0"/>
   </w:num>
 </w:numbering>
 </file>
 
 <file path=word/styles.xml><?xml version="1.0" encoding="utf-8"?>
-<w:styles xmlns:wp14="http://schemas.microsoft.com/office/word/2010/wordprocessingDrawing" xmlns:mc="http://schemas.openxmlformats.org/markup-compatibility/2006" xmlns:r="http://schemas.openxmlformats.org/officeDocument/2006/relationships" xmlns:w="http://schemas.openxmlformats.org/wordprocessingml/2006/main" xmlns:w14="http://schemas.microsoft.com/office/word/2010/wordml" xmlns:w15="http://schemas.microsoft.com/office/word/2012/wordml" xmlns:w16cex="http://schemas.microsoft.com/office/word/2018/wordml/cex" xmlns:w16cid="http://schemas.microsoft.com/office/word/2016/wordml/cid" xmlns:w16="http://schemas.microsoft.com/office/word/2018/wordml" xmlns:w16se="http://schemas.microsoft.com/office/word/2015/wordml/symex" mc:Ignorable="w14 w15 w16se w16cid w16 w16cex wp14">
+<w:styles xmlns:mc="http://schemas.openxmlformats.org/markup-compatibility/2006" xmlns:r="http://schemas.openxmlformats.org/officeDocument/2006/relationships" xmlns:w="http://schemas.openxmlformats.org/wordprocessingml/2006/main" xmlns:w14="http://schemas.microsoft.com/office/word/2010/wordml" xmlns:w15="http://schemas.microsoft.com/office/word/2012/wordml" xmlns:w16cex="http://schemas.microsoft.com/office/word/2018/wordml/cex" xmlns:w16cid="http://schemas.microsoft.com/office/word/2016/wordml/cid" xmlns:w16="http://schemas.microsoft.com/office/word/2018/wordml" xmlns:w16sdtdh="http://schemas.microsoft.com/office/word/2020/wordml/sdtdatahash" xmlns:w16se="http://schemas.microsoft.com/office/word/2015/wordml/symex" mc:Ignorable="w14 w15 w16se w16cid w16 w16cex w16sdtdh">
   <w:docDefaults>
     <w:rPrDefault>
       <w:rPr>
-        <w:rFonts w:asciiTheme="minorHAnsi" w:hAnsiTheme="minorHAnsi" w:eastAsiaTheme="minorHAnsi" w:cstheme="minorBidi"/>
+        <w:rFonts w:asciiTheme="minorHAnsi" w:eastAsiaTheme="minorHAnsi" w:hAnsiTheme="minorHAnsi" w:cstheme="minorBidi"/>
         <w:sz w:val="22"/>
         <w:szCs w:val="22"/>
         <w:lang w:val="en-US" w:eastAsia="en-US" w:bidi="ar-SA"/>
@@ -3810,14 +3770,14 @@
   <w:latentStyles w:defLockedState="0" w:defUIPriority="99" w:defSemiHidden="0" w:defUnhideWhenUsed="0" w:defQFormat="0" w:count="376">
     <w:lsdException w:name="Normal" w:uiPriority="0" w:qFormat="1"/>
     <w:lsdException w:name="heading 1" w:uiPriority="9" w:qFormat="1"/>
-    <w:lsdException w:name="heading 2" w:uiPriority="9" w:semiHidden="1" w:unhideWhenUsed="1" w:qFormat="1"/>
-    <w:lsdException w:name="heading 3" w:uiPriority="9" w:semiHidden="1" w:unhideWhenUsed="1" w:qFormat="1"/>
-    <w:lsdException w:name="heading 4" w:uiPriority="9" w:semiHidden="1" w:unhideWhenUsed="1" w:qFormat="1"/>
-    <w:lsdException w:name="heading 5" w:uiPriority="9" w:semiHidden="1" w:unhideWhenUsed="1" w:qFormat="1"/>
-    <w:lsdException w:name="heading 6" w:uiPriority="9" w:semiHidden="1" w:unhideWhenUsed="1" w:qFormat="1"/>
-    <w:lsdException w:name="heading 7" w:uiPriority="9" w:semiHidden="1" w:unhideWhenUsed="1" w:qFormat="1"/>
-    <w:lsdException w:name="heading 8" w:uiPriority="9" w:semiHidden="1" w:unhideWhenUsed="1" w:qFormat="1"/>
-    <w:lsdException w:name="heading 9" w:uiPriority="9" w:semiHidden="1" w:unhideWhenUsed="1" w:qFormat="1"/>
+    <w:lsdException w:name="heading 2" w:semiHidden="1" w:uiPriority="9" w:unhideWhenUsed="1" w:qFormat="1"/>
+    <w:lsdException w:name="heading 3" w:semiHidden="1" w:uiPriority="9" w:unhideWhenUsed="1" w:qFormat="1"/>
+    <w:lsdException w:name="heading 4" w:semiHidden="1" w:uiPriority="9" w:unhideWhenUsed="1" w:qFormat="1"/>
+    <w:lsdException w:name="heading 5" w:semiHidden="1" w:uiPriority="9" w:unhideWhenUsed="1" w:qFormat="1"/>
+    <w:lsdException w:name="heading 6" w:semiHidden="1" w:uiPriority="9" w:unhideWhenUsed="1" w:qFormat="1"/>
+    <w:lsdException w:name="heading 7" w:semiHidden="1" w:uiPriority="9" w:unhideWhenUsed="1" w:qFormat="1"/>
+    <w:lsdException w:name="heading 8" w:semiHidden="1" w:uiPriority="9" w:unhideWhenUsed="1" w:qFormat="1"/>
+    <w:lsdException w:name="heading 9" w:semiHidden="1" w:uiPriority="9" w:unhideWhenUsed="1" w:qFormat="1"/>
     <w:lsdException w:name="index 1" w:semiHidden="1" w:unhideWhenUsed="1"/>
     <w:lsdException w:name="index 2" w:semiHidden="1" w:unhideWhenUsed="1"/>
     <w:lsdException w:name="index 3" w:semiHidden="1" w:unhideWhenUsed="1"/>
@@ -3827,22 +3787,22 @@
     <w:lsdException w:name="index 7" w:semiHidden="1" w:unhideWhenUsed="1"/>
     <w:lsdException w:name="index 8" w:semiHidden="1" w:unhideWhenUsed="1"/>
     <w:lsdException w:name="index 9" w:semiHidden="1" w:unhideWhenUsed="1"/>
-    <w:lsdException w:name="toc 1" w:uiPriority="39" w:semiHidden="1" w:unhideWhenUsed="1"/>
-    <w:lsdException w:name="toc 2" w:uiPriority="39" w:semiHidden="1" w:unhideWhenUsed="1"/>
-    <w:lsdException w:name="toc 3" w:uiPriority="39" w:semiHidden="1" w:unhideWhenUsed="1"/>
-    <w:lsdException w:name="toc 4" w:uiPriority="39" w:semiHidden="1" w:unhideWhenUsed="1"/>
-    <w:lsdException w:name="toc 5" w:uiPriority="39" w:semiHidden="1" w:unhideWhenUsed="1"/>
-    <w:lsdException w:name="toc 6" w:uiPriority="39" w:semiHidden="1" w:unhideWhenUsed="1"/>
-    <w:lsdException w:name="toc 7" w:uiPriority="39" w:semiHidden="1" w:unhideWhenUsed="1"/>
-    <w:lsdException w:name="toc 8" w:uiPriority="39" w:semiHidden="1" w:unhideWhenUsed="1"/>
-    <w:lsdException w:name="toc 9" w:uiPriority="39" w:semiHidden="1" w:unhideWhenUsed="1"/>
+    <w:lsdException w:name="toc 1" w:semiHidden="1" w:uiPriority="39" w:unhideWhenUsed="1"/>
+    <w:lsdException w:name="toc 2" w:semiHidden="1" w:uiPriority="39" w:unhideWhenUsed="1"/>
+    <w:lsdException w:name="toc 3" w:semiHidden="1" w:uiPriority="39" w:unhideWhenUsed="1"/>
+    <w:lsdException w:name="toc 4" w:semiHidden="1" w:uiPriority="39" w:unhideWhenUsed="1"/>
+    <w:lsdException w:name="toc 5" w:semiHidden="1" w:uiPriority="39" w:unhideWhenUsed="1"/>
+    <w:lsdException w:name="toc 6" w:semiHidden="1" w:uiPriority="39" w:unhideWhenUsed="1"/>
+    <w:lsdException w:name="toc 7" w:semiHidden="1" w:uiPriority="39" w:unhideWhenUsed="1"/>
+    <w:lsdException w:name="toc 8" w:semiHidden="1" w:uiPriority="39" w:unhideWhenUsed="1"/>
+    <w:lsdException w:name="toc 9" w:semiHidden="1" w:uiPriority="39" w:unhideWhenUsed="1"/>
     <w:lsdException w:name="Normal Indent" w:semiHidden="1" w:unhideWhenUsed="1"/>
     <w:lsdException w:name="footnote text" w:semiHidden="1" w:unhideWhenUsed="1"/>
     <w:lsdException w:name="annotation text" w:semiHidden="1" w:unhideWhenUsed="1"/>
     <w:lsdException w:name="header" w:semiHidden="1" w:unhideWhenUsed="1"/>
     <w:lsdException w:name="footer" w:semiHidden="1" w:unhideWhenUsed="1"/>
     <w:lsdException w:name="index heading" w:semiHidden="1" w:unhideWhenUsed="1"/>
-    <w:lsdException w:name="caption" w:uiPriority="35" w:semiHidden="1" w:unhideWhenUsed="1" w:qFormat="1"/>
+    <w:lsdException w:name="caption" w:semiHidden="1" w:uiPriority="35" w:unhideWhenUsed="1" w:qFormat="1"/>
     <w:lsdException w:name="table of figures" w:semiHidden="1" w:unhideWhenUsed="1"/>
     <w:lsdException w:name="envelope address" w:semiHidden="1" w:unhideWhenUsed="1"/>
     <w:lsdException w:name="envelope return" w:semiHidden="1" w:unhideWhenUsed="1"/>
@@ -3873,7 +3833,7 @@
     <w:lsdException w:name="Title" w:uiPriority="10" w:qFormat="1"/>
     <w:lsdException w:name="Closing" w:semiHidden="1" w:unhideWhenUsed="1"/>
     <w:lsdException w:name="Signature" w:semiHidden="1" w:unhideWhenUsed="1"/>
-    <w:lsdException w:name="Default Paragraph Font" w:uiPriority="1" w:semiHidden="1" w:unhideWhenUsed="1"/>
+    <w:lsdException w:name="Default Paragraph Font" w:semiHidden="1" w:uiPriority="1" w:unhideWhenUsed="1"/>
     <w:lsdException w:name="Body Text" w:semiHidden="1" w:unhideWhenUsed="1"/>
     <w:lsdException w:name="Body Text Indent" w:semiHidden="1" w:unhideWhenUsed="1"/>
     <w:lsdException w:name="List Continue" w:semiHidden="1" w:unhideWhenUsed="1"/>
@@ -4073,8 +4033,8 @@
     <w:lsdException w:name="Subtle Reference" w:uiPriority="31" w:qFormat="1"/>
     <w:lsdException w:name="Intense Reference" w:uiPriority="32" w:qFormat="1"/>
     <w:lsdException w:name="Book Title" w:uiPriority="33" w:qFormat="1"/>
-    <w:lsdException w:name="Bibliography" w:uiPriority="37" w:semiHidden="1" w:unhideWhenUsed="1"/>
-    <w:lsdException w:name="TOC Heading" w:uiPriority="39" w:semiHidden="1" w:unhideWhenUsed="1" w:qFormat="1"/>
+    <w:lsdException w:name="Bibliography" w:semiHidden="1" w:uiPriority="37" w:unhideWhenUsed="1"/>
+    <w:lsdException w:name="TOC Heading" w:semiHidden="1" w:uiPriority="39" w:unhideWhenUsed="1" w:qFormat="1"/>
     <w:lsdException w:name="Plain Table 1" w:uiPriority="41"/>
     <w:lsdException w:name="Plain Table 2" w:uiPriority="42"/>
     <w:lsdException w:name="Plain Table 3" w:uiPriority="43"/>
@@ -4185,15 +4145,15 @@
     <w:lsdException w:name="Unresolved Mention" w:semiHidden="1" w:unhideWhenUsed="1"/>
     <w:lsdException w:name="Smart Link" w:semiHidden="1" w:unhideWhenUsed="1"/>
   </w:latentStyles>
-  <w:style w:type="paragraph" w:styleId="Normal" w:default="1">
+  <w:style w:type="paragraph" w:default="1" w:styleId="Normal">
     <w:name w:val="Normal"/>
     <w:qFormat/>
   </w:style>
-  <w:style w:type="paragraph" w:styleId="Heading1">
+  <w:style w:type="paragraph" w:styleId="Ttulo1">
     <w:name w:val="heading 1"/>
     <w:basedOn w:val="Normal"/>
     <w:next w:val="Normal"/>
-    <w:link w:val="Heading1Char"/>
+    <w:link w:val="Ttulo1Char"/>
     <w:uiPriority w:val="9"/>
     <w:qFormat/>
     <w:pPr>
@@ -4203,19 +4163,19 @@
       <w:outlineLvl w:val="0"/>
     </w:pPr>
     <w:rPr>
-      <w:rFonts w:asciiTheme="majorHAnsi" w:hAnsiTheme="majorHAnsi" w:eastAsiaTheme="majorEastAsia" w:cstheme="majorBidi"/>
+      <w:rFonts w:asciiTheme="majorHAnsi" w:eastAsiaTheme="majorEastAsia" w:hAnsiTheme="majorHAnsi" w:cstheme="majorBidi"/>
       <w:color w:val="2F5496" w:themeColor="accent1" w:themeShade="BF"/>
       <w:sz w:val="32"/>
       <w:szCs w:val="32"/>
     </w:rPr>
   </w:style>
-  <w:style w:type="character" w:styleId="DefaultParagraphFont" w:default="1">
+  <w:style w:type="character" w:default="1" w:styleId="Fontepargpadro">
     <w:name w:val="Default Paragraph Font"/>
     <w:uiPriority w:val="1"/>
     <w:semiHidden/>
     <w:unhideWhenUsed/>
   </w:style>
-  <w:style w:type="table" w:styleId="TableNormal" w:default="1">
+  <w:style w:type="table" w:default="1" w:styleId="Tabelanormal">
     <w:name w:val="Normal Table"/>
     <w:uiPriority w:val="99"/>
     <w:semiHidden/>
@@ -4230,25 +4190,25 @@
       </w:tblCellMar>
     </w:tblPr>
   </w:style>
-  <w:style w:type="numbering" w:styleId="NoList" w:default="1">
+  <w:style w:type="numbering" w:default="1" w:styleId="Semlista">
     <w:name w:val="No List"/>
     <w:uiPriority w:val="99"/>
     <w:semiHidden/>
     <w:unhideWhenUsed/>
   </w:style>
-  <w:style w:type="character" w:styleId="Heading1Char" w:customStyle="1">
-    <w:name w:val="Heading 1 Char"/>
-    <w:basedOn w:val="DefaultParagraphFont"/>
-    <w:link w:val="Heading1"/>
+  <w:style w:type="character" w:customStyle="1" w:styleId="Ttulo1Char">
+    <w:name w:val="Título 1 Char"/>
+    <w:basedOn w:val="Fontepargpadro"/>
+    <w:link w:val="Ttulo1"/>
     <w:uiPriority w:val="9"/>
     <w:rPr>
-      <w:rFonts w:asciiTheme="majorHAnsi" w:hAnsiTheme="majorHAnsi" w:eastAsiaTheme="majorEastAsia" w:cstheme="majorBidi"/>
+      <w:rFonts w:asciiTheme="majorHAnsi" w:eastAsiaTheme="majorEastAsia" w:hAnsiTheme="majorHAnsi" w:cstheme="majorBidi"/>
       <w:color w:val="2F5496" w:themeColor="accent1" w:themeShade="BF"/>
       <w:sz w:val="32"/>
       <w:szCs w:val="32"/>
     </w:rPr>
   </w:style>
-  <w:style w:type="paragraph" w:styleId="ListParagraph">
+  <w:style w:type="paragraph" w:styleId="PargrafodaLista">
     <w:name w:val="List Paragraph"/>
     <w:basedOn w:val="Normal"/>
     <w:uiPriority w:val="34"/>
@@ -4260,7 +4220,7 @@
   </w:style>
   <w:style w:type="character" w:styleId="Hyperlink">
     <w:name w:val="Hyperlink"/>
-    <w:basedOn w:val="DefaultParagraphFont"/>
+    <w:basedOn w:val="Fontepargpadro"/>
     <w:uiPriority w:val="99"/>
     <w:unhideWhenUsed/>
     <w:rPr>
@@ -4268,10 +4228,10 @@
       <w:u w:val="single"/>
     </w:rPr>
   </w:style>
-  <w:style w:type="paragraph" w:styleId="BalloonText">
+  <w:style w:type="paragraph" w:styleId="Textodebalo">
     <w:name w:val="Balloon Text"/>
     <w:basedOn w:val="Normal"/>
-    <w:link w:val="BalloonTextChar"/>
+    <w:link w:val="TextodebaloChar"/>
     <w:uiPriority w:val="99"/>
     <w:semiHidden/>
     <w:unhideWhenUsed/>
@@ -4285,10 +4245,10 @@
       <w:szCs w:val="18"/>
     </w:rPr>
   </w:style>
-  <w:style w:type="character" w:styleId="BalloonTextChar" w:customStyle="1">
-    <w:name w:val="Balloon Text Char"/>
-    <w:basedOn w:val="DefaultParagraphFont"/>
-    <w:link w:val="BalloonText"/>
+  <w:style w:type="character" w:customStyle="1" w:styleId="TextodebaloChar">
+    <w:name w:val="Texto de balão Char"/>
+    <w:basedOn w:val="Fontepargpadro"/>
+    <w:link w:val="Textodebalo"/>
     <w:uiPriority w:val="99"/>
     <w:semiHidden/>
     <w:rsid w:val="00A13496"/>
@@ -4298,10 +4258,10 @@
       <w:szCs w:val="18"/>
     </w:rPr>
   </w:style>
-  <w:style w:type="paragraph" w:styleId="Header">
+  <w:style w:type="paragraph" w:styleId="Cabealho">
     <w:name w:val="header"/>
     <w:basedOn w:val="Normal"/>
-    <w:link w:val="HeaderChar"/>
+    <w:link w:val="CabealhoChar"/>
     <w:uiPriority w:val="99"/>
     <w:unhideWhenUsed/>
     <w:rsid w:val="00A81BCA"/>
@@ -4313,17 +4273,17 @@
       <w:spacing w:after="0" w:line="240" w:lineRule="auto"/>
     </w:pPr>
   </w:style>
-  <w:style w:type="character" w:styleId="HeaderChar" w:customStyle="1">
-    <w:name w:val="Header Char"/>
-    <w:basedOn w:val="DefaultParagraphFont"/>
-    <w:link w:val="Header"/>
+  <w:style w:type="character" w:customStyle="1" w:styleId="CabealhoChar">
+    <w:name w:val="Cabeçalho Char"/>
+    <w:basedOn w:val="Fontepargpadro"/>
+    <w:link w:val="Cabealho"/>
     <w:uiPriority w:val="99"/>
     <w:rsid w:val="00A81BCA"/>
   </w:style>
-  <w:style w:type="paragraph" w:styleId="Footer">
+  <w:style w:type="paragraph" w:styleId="Rodap">
     <w:name w:val="footer"/>
     <w:basedOn w:val="Normal"/>
-    <w:link w:val="FooterChar"/>
+    <w:link w:val="RodapChar"/>
     <w:uiPriority w:val="99"/>
     <w:unhideWhenUsed/>
     <w:rsid w:val="00A81BCA"/>
@@ -4335,16 +4295,16 @@
       <w:spacing w:after="0" w:line="240" w:lineRule="auto"/>
     </w:pPr>
   </w:style>
-  <w:style w:type="character" w:styleId="FooterChar" w:customStyle="1">
-    <w:name w:val="Footer Char"/>
-    <w:basedOn w:val="DefaultParagraphFont"/>
-    <w:link w:val="Footer"/>
+  <w:style w:type="character" w:customStyle="1" w:styleId="RodapChar">
+    <w:name w:val="Rodapé Char"/>
+    <w:basedOn w:val="Fontepargpadro"/>
+    <w:link w:val="Rodap"/>
     <w:uiPriority w:val="99"/>
     <w:rsid w:val="00A81BCA"/>
   </w:style>
-  <w:style w:type="character" w:styleId="FollowedHyperlink">
+  <w:style w:type="character" w:styleId="HiperlinkVisitado">
     <w:name w:val="FollowedHyperlink"/>
-    <w:basedOn w:val="DefaultParagraphFont"/>
+    <w:basedOn w:val="Fontepargpadro"/>
     <w:uiPriority w:val="99"/>
     <w:semiHidden/>
     <w:unhideWhenUsed/>
@@ -4354,9 +4314,9 @@
       <w:u w:val="single"/>
     </w:rPr>
   </w:style>
-  <w:style w:type="character" w:styleId="UnresolvedMention">
+  <w:style w:type="character" w:styleId="MenoPendente">
     <w:name w:val="Unresolved Mention"/>
-    <w:basedOn w:val="DefaultParagraphFont"/>
+    <w:basedOn w:val="Fontepargpadro"/>
     <w:uiPriority w:val="99"/>
     <w:semiHidden/>
     <w:unhideWhenUsed/>
@@ -4367,39 +4327,6 @@
     </w:rPr>
   </w:style>
 </w:styles>
-</file>
-
-<file path=word/glossary/document.xml><?xml version="1.0" encoding="utf-8"?>
-<w:glossaryDocument xmlns:w14="http://schemas.microsoft.com/office/word/2010/wordml" xmlns:w="http://schemas.openxmlformats.org/wordprocessingml/2006/main">
-  <w:docParts>
-    <w:docPart>
-      <w:docPartPr>
-        <w:name w:val="DefaultPlaceholder_1081868574"/>
-        <w:category>
-          <w:name w:val="General"/>
-          <w:gallery w:val="placeholder"/>
-        </w:category>
-        <w:types>
-          <w:type w:val="bbPlcHdr"/>
-        </w:types>
-        <w:behaviors>
-          <w:behavior w:val="content"/>
-        </w:behaviors>
-        <w:guid w:val="{d374b90c-e571-4389-8da7-d0a2fe4cdb47}"/>
-      </w:docPartPr>
-      <w:docPartBody>
-        <w:p>
-          <w:r>
-            <w:rPr>
-              <w:rStyle w:val="PlaceholderText"/>
-            </w:rPr>
-            <w:t/>
-          </w:r>
-        </w:p>
-      </w:docPartBody>
-    </w:docPart>
-  </w:docParts>
-</w:glossaryDocument>
 </file>
 
 <file path=word/theme/theme1.xml><?xml version="1.0" encoding="utf-8"?>
@@ -4663,16 +4590,27 @@
 </a:theme>
 </file>
 
-<file path=customXml/item1.xml><?xml version="1.0" encoding="utf-8"?>
-<?mso-contentType ?>
-<FormTemplates xmlns="http://schemas.microsoft.com/sharepoint/v3/contenttype/forms">
-  <Display>DocumentLibraryForm</Display>
-  <Edit>DocumentLibraryForm</Edit>
-  <New>DocumentLibraryForm</New>
-</FormTemplates>
+<file path=word/webextensions/taskpanes.xml><?xml version="1.0" encoding="utf-8"?>
+<wetp:taskpanes xmlns:wetp="http://schemas.microsoft.com/office/webextensions/taskpanes/2010/11">
+  <wetp:taskpane dockstate="right" visibility="0" width="350" row="0">
+    <wetp:webextensionref xmlns:r="http://schemas.openxmlformats.org/officeDocument/2006/relationships" r:id="rId1"/>
+  </wetp:taskpane>
+</wetp:taskpanes>
 </file>
 
-<file path=customXml/item2.xml><?xml version="1.0" encoding="utf-8"?>
+<file path=word/webextensions/webextension1.xml><?xml version="1.0" encoding="utf-8"?>
+<we:webextension xmlns:we="http://schemas.microsoft.com/office/webextensions/webextension/2010/11" id="{F11D6E6C-1050-4EB3-83F8-8825C77A23C2}">
+  <we:reference id="wa200000729" version="3.19.222.0" store="pt-BR" storeType="OMEX"/>
+  <we:alternateReferences>
+    <we:reference id="wa200000729" version="3.19.222.0" store="WA200000729" storeType="OMEX"/>
+  </we:alternateReferences>
+  <we:properties/>
+  <we:bindings/>
+  <we:snapshot xmlns:r="http://schemas.openxmlformats.org/officeDocument/2006/relationships"/>
+</we:webextension>
+</file>
+
+<file path=customXml/item1.xml><?xml version="1.0" encoding="utf-8"?>
 <ct:contentTypeSchema xmlns:ct="http://schemas.microsoft.com/office/2006/metadata/contentType" xmlns:ma="http://schemas.microsoft.com/office/2006/metadata/properties/metaAttributes" ct:_="" ma:_="" ma:contentTypeName="Document" ma:contentTypeID="0x01010086BE475FE3D65E4E893A8EB35444E28B" ma:contentTypeVersion="22" ma:contentTypeDescription="Create a new document." ma:contentTypeScope="" ma:versionID="cacf638251e604a2aba34850b9bff43d">
   <xsd:schema xmlns:xsd="http://www.w3.org/2001/XMLSchema" xmlns:xs="http://www.w3.org/2001/XMLSchema" xmlns:p="http://schemas.microsoft.com/office/2006/metadata/properties" xmlns:ns1="http://schemas.microsoft.com/sharepoint/v3" xmlns:ns2="8c549ff6-be8b-4d2f-a427-0e43081ea2a7" xmlns:ns3="498ab54b-dc15-46a3-9798-269cb0296dca" xmlns:ns4="b99bc2c0-e520-48d7-b586-85cd5c9bb38a" targetNamespace="http://schemas.microsoft.com/office/2006/metadata/properties" ma:root="true" ma:fieldsID="5acb5969c9f45942a989d5f7f2089d82" ns1:_="" ns2:_="" ns3:_="" ns4:_="">
     <xsd:import namespace="http://schemas.microsoft.com/sharepoint/v3"/>
@@ -4954,7 +4892,20 @@
 </ct:contentTypeSchema>
 </file>
 
+<file path=customXml/item2.xml><?xml version="1.0" encoding="utf-8"?>
+<?mso-contentType ?>
+<FormTemplates xmlns="http://schemas.microsoft.com/sharepoint/v3/contenttype/forms">
+  <Display>DocumentLibraryForm</Display>
+  <Edit>DocumentLibraryForm</Edit>
+  <New>DocumentLibraryForm</New>
+</FormTemplates>
+</file>
+
 <file path=customXml/item3.xml><?xml version="1.0" encoding="utf-8"?>
+<b:Sources xmlns:b="http://schemas.openxmlformats.org/officeDocument/2006/bibliography" xmlns="http://schemas.openxmlformats.org/officeDocument/2006/bibliography" SelectedStyle="\APASixthEditionOfficeOnline.xsl" StyleName="APA" Version="6"/>
+</file>
+
+<file path=customXml/item4.xml><?xml version="1.0" encoding="utf-8"?>
 <p:properties xmlns:p="http://schemas.microsoft.com/office/2006/metadata/properties" xmlns:xsi="http://www.w3.org/2001/XMLSchema-instance" xmlns:pc="http://schemas.microsoft.com/office/infopath/2007/PartnerControls">
   <documentManagement>
     <Published xmlns="8c549ff6-be8b-4d2f-a427-0e43081ea2a7">true</Published>
@@ -4968,19 +4919,7 @@
 </p:properties>
 </file>
 
-<file path=customXml/item4.xml><?xml version="1.0" encoding="utf-8"?>
-<b:Sources xmlns:b="http://schemas.openxmlformats.org/officeDocument/2006/bibliography" xmlns="http://schemas.openxmlformats.org/officeDocument/2006/bibliography" SelectedStyle="\APASixthEditionOfficeOnline.xsl" StyleName="APA" Version="6"/>
-</file>
-
 <file path=customXml/itemProps1.xml><?xml version="1.0" encoding="utf-8"?>
-<ds:datastoreItem xmlns:ds="http://schemas.openxmlformats.org/officeDocument/2006/customXml" ds:itemID="{398EC3B2-5629-4D84-99E7-E838FB294934}">
-  <ds:schemaRefs>
-    <ds:schemaRef ds:uri="http://schemas.microsoft.com/sharepoint/v3/contenttype/forms"/>
-  </ds:schemaRefs>
-</ds:datastoreItem>
-</file>
-
-<file path=customXml/itemProps2.xml><?xml version="1.0" encoding="utf-8"?>
 <ds:datastoreItem xmlns:ds="http://schemas.openxmlformats.org/officeDocument/2006/customXml" ds:itemID="{F24E7ECD-D1DC-4245-8FA6-209CE7519CEE}">
   <ds:schemaRefs>
     <ds:schemaRef ds:uri="http://schemas.microsoft.com/office/2006/metadata/contentType"/>
@@ -5001,7 +4940,23 @@
 </ds:datastoreItem>
 </file>
 
+<file path=customXml/itemProps2.xml><?xml version="1.0" encoding="utf-8"?>
+<ds:datastoreItem xmlns:ds="http://schemas.openxmlformats.org/officeDocument/2006/customXml" ds:itemID="{398EC3B2-5629-4D84-99E7-E838FB294934}">
+  <ds:schemaRefs>
+    <ds:schemaRef ds:uri="http://schemas.microsoft.com/sharepoint/v3/contenttype/forms"/>
+  </ds:schemaRefs>
+</ds:datastoreItem>
+</file>
+
 <file path=customXml/itemProps3.xml><?xml version="1.0" encoding="utf-8"?>
+<ds:datastoreItem xmlns:ds="http://schemas.openxmlformats.org/officeDocument/2006/customXml" ds:itemID="{2F8CE7C4-1A8E-44FF-AD53-D96D29EA28B0}">
+  <ds:schemaRefs>
+    <ds:schemaRef ds:uri="http://schemas.openxmlformats.org/officeDocument/2006/bibliography"/>
+  </ds:schemaRefs>
+</ds:datastoreItem>
+</file>
+
+<file path=customXml/itemProps4.xml><?xml version="1.0" encoding="utf-8"?>
 <ds:datastoreItem xmlns:ds="http://schemas.openxmlformats.org/officeDocument/2006/customXml" ds:itemID="{7208BEEC-76B5-43C6-8803-72E7DA7C5144}">
   <ds:schemaRefs>
     <ds:schemaRef ds:uri="http://schemas.microsoft.com/office/2006/metadata/properties"/>
@@ -5011,12 +4966,4 @@
     <ds:schemaRef ds:uri="b99bc2c0-e520-48d7-b586-85cd5c9bb38a"/>
   </ds:schemaRefs>
 </ds:datastoreItem>
-</file>
-
-<file path=customXml/itemProps4.xml><?xml version="1.0" encoding="utf-8"?>
-<ds:datastoreItem xmlns:ds="http://schemas.openxmlformats.org/officeDocument/2006/customXml" ds:itemID="{2F8CE7C4-1A8E-44FF-AD53-D96D29EA28B0}">
-  <ds:schemaRefs>
-    <ds:schemaRef ds:uri="http://schemas.openxmlformats.org/officeDocument/2006/bibliography"/>
-  </ds:schemaRefs>
-</ds:datastoreItem>
 </file>
</xml_diff>